<commit_message>
Forgot a PaymentMethods table.
</commit_message>
<xml_diff>
--- a/Conceptual.docx
+++ b/Conceptual.docx
@@ -3,8 +3,6 @@
 <w:document xmlns:wpc="http://schemas.microsoft.com/office/word/2010/wordprocessingCanvas" xmlns:mc="http://schemas.openxmlformats.org/markup-compatibility/2006" xmlns:o="urn:schemas-microsoft-com:office:office" xmlns:r="http://schemas.openxmlformats.org/officeDocument/2006/relationships" xmlns:m="http://schemas.openxmlformats.org/officeDocument/2006/math" xmlns:v="urn:schemas-microsoft-com:vml" xmlns:wp14="http://schemas.microsoft.com/office/word/2010/wordprocessingDrawing" xmlns:wp="http://schemas.openxmlformats.org/drawingml/2006/wordprocessingDrawing" xmlns:w10="urn:schemas-microsoft-com:office:word" xmlns:w="http://schemas.openxmlformats.org/wordprocessingml/2006/main" xmlns:w14="http://schemas.microsoft.com/office/word/2010/wordml" xmlns:wpg="http://schemas.microsoft.com/office/word/2010/wordprocessingGroup" xmlns:wpi="http://schemas.microsoft.com/office/word/2010/wordprocessingInk" xmlns:wne="http://schemas.microsoft.com/office/word/2006/wordml" xmlns:wps="http://schemas.microsoft.com/office/word/2010/wordprocessingShape" mc:Ignorable="w14 wp14">
   <w:body>
     <w:p>
-      <w:bookmarkStart w:id="0" w:name="_GoBack"/>
-      <w:bookmarkEnd w:id="0"/>
       <w:r>
         <w:rPr>
           <w:noProof/>
@@ -12,7 +10,178 @@
         <mc:AlternateContent>
           <mc:Choice Requires="wps">
             <w:drawing>
-              <wp:anchor distT="0" distB="0" distL="114300" distR="114300" simplePos="0" relativeHeight="251669504" behindDoc="0" locked="0" layoutInCell="1" allowOverlap="1" wp14:anchorId="37CAF79C" wp14:editId="0089E960">
+              <wp:anchor distT="0" distB="0" distL="114300" distR="114300" simplePos="0" relativeHeight="251684864" behindDoc="0" locked="0" layoutInCell="1" allowOverlap="1">
+                <wp:simplePos x="0" y="0"/>
+                <wp:positionH relativeFrom="column">
+                  <wp:posOffset>3914775</wp:posOffset>
+                </wp:positionH>
+                <wp:positionV relativeFrom="paragraph">
+                  <wp:posOffset>1495425</wp:posOffset>
+                </wp:positionV>
+                <wp:extent cx="276225" cy="361950"/>
+                <wp:effectExtent l="0" t="0" r="28575" b="19050"/>
+                <wp:wrapNone/>
+                <wp:docPr id="3" name="Straight Connector 3"/>
+                <wp:cNvGraphicFramePr/>
+                <a:graphic xmlns:a="http://schemas.openxmlformats.org/drawingml/2006/main">
+                  <a:graphicData uri="http://schemas.microsoft.com/office/word/2010/wordprocessingShape">
+                    <wps:wsp>
+                      <wps:cNvCnPr/>
+                      <wps:spPr>
+                        <a:xfrm flipV="1">
+                          <a:off x="0" y="0"/>
+                          <a:ext cx="276225" cy="361950"/>
+                        </a:xfrm>
+                        <a:prstGeom prst="line">
+                          <a:avLst/>
+                        </a:prstGeom>
+                      </wps:spPr>
+                      <wps:style>
+                        <a:lnRef idx="1">
+                          <a:schemeClr val="dk1"/>
+                        </a:lnRef>
+                        <a:fillRef idx="0">
+                          <a:schemeClr val="dk1"/>
+                        </a:fillRef>
+                        <a:effectRef idx="0">
+                          <a:schemeClr val="dk1"/>
+                        </a:effectRef>
+                        <a:fontRef idx="minor">
+                          <a:schemeClr val="tx1"/>
+                        </a:fontRef>
+                      </wps:style>
+                      <wps:bodyPr/>
+                    </wps:wsp>
+                  </a:graphicData>
+                </a:graphic>
+              </wp:anchor>
+            </w:drawing>
+          </mc:Choice>
+          <mc:Fallback>
+            <w:pict>
+              <v:line id="Straight Connector 3" o:spid="_x0000_s1026" style="position:absolute;flip:y;z-index:251684864;visibility:visible;mso-wrap-style:square;mso-wrap-distance-left:9pt;mso-wrap-distance-top:0;mso-wrap-distance-right:9pt;mso-wrap-distance-bottom:0;mso-position-horizontal:absolute;mso-position-horizontal-relative:text;mso-position-vertical:absolute;mso-position-vertical-relative:text" from="308.25pt,117.75pt" to="330pt,146.25pt" o:gfxdata="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" strokecolor="black [3040]"/>
+            </w:pict>
+          </mc:Fallback>
+        </mc:AlternateContent>
+      </w:r>
+      <w:r>
+        <w:rPr>
+          <w:noProof/>
+        </w:rPr>
+        <mc:AlternateContent>
+          <mc:Choice Requires="wps">
+            <w:drawing>
+              <wp:anchor distT="0" distB="0" distL="114300" distR="114300" simplePos="0" relativeHeight="251683840" behindDoc="0" locked="0" layoutInCell="1" allowOverlap="1" wp14:anchorId="7C1B3526" wp14:editId="3AD2EC57">
+                <wp:simplePos x="0" y="0"/>
+                <wp:positionH relativeFrom="column">
+                  <wp:posOffset>4191000</wp:posOffset>
+                </wp:positionH>
+                <wp:positionV relativeFrom="paragraph">
+                  <wp:posOffset>838200</wp:posOffset>
+                </wp:positionV>
+                <wp:extent cx="1609725" cy="657225"/>
+                <wp:effectExtent l="0" t="0" r="28575" b="28575"/>
+                <wp:wrapNone/>
+                <wp:docPr id="1" name="Text Box 1"/>
+                <wp:cNvGraphicFramePr/>
+                <a:graphic xmlns:a="http://schemas.openxmlformats.org/drawingml/2006/main">
+                  <a:graphicData uri="http://schemas.microsoft.com/office/word/2010/wordprocessingShape">
+                    <wps:wsp>
+                      <wps:cNvSpPr txBox="1"/>
+                      <wps:spPr>
+                        <a:xfrm>
+                          <a:off x="0" y="0"/>
+                          <a:ext cx="1609725" cy="657225"/>
+                        </a:xfrm>
+                        <a:prstGeom prst="rect">
+                          <a:avLst/>
+                        </a:prstGeom>
+                        <a:ln/>
+                      </wps:spPr>
+                      <wps:style>
+                        <a:lnRef idx="2">
+                          <a:schemeClr val="accent1">
+                            <a:shade val="50000"/>
+                          </a:schemeClr>
+                        </a:lnRef>
+                        <a:fillRef idx="1">
+                          <a:schemeClr val="accent1"/>
+                        </a:fillRef>
+                        <a:effectRef idx="0">
+                          <a:schemeClr val="accent1"/>
+                        </a:effectRef>
+                        <a:fontRef idx="minor">
+                          <a:schemeClr val="lt1"/>
+                        </a:fontRef>
+                      </wps:style>
+                      <wps:txbx>
+                        <w:txbxContent>
+                          <w:p>
+                            <w:r>
+                              <w:t>P</w:t>
+                            </w:r>
+                            <w:r>
+                              <w:t>ayment</w:t>
+                            </w:r>
+                            <w:r>
+                              <w:t xml:space="preserve"> </w:t>
+                            </w:r>
+                            <w:r>
+                              <w:t>Method</w:t>
+                            </w:r>
+                          </w:p>
+                        </w:txbxContent>
+                      </wps:txbx>
+                      <wps:bodyPr rot="0" spcFirstLastPara="0" vertOverflow="overflow" horzOverflow="overflow" vert="horz" wrap="square" lIns="91440" tIns="45720" rIns="91440" bIns="45720" numCol="1" spcCol="0" rtlCol="0" fromWordArt="0" anchor="t" anchorCtr="0" forceAA="0" compatLnSpc="1">
+                        <a:prstTxWarp prst="textNoShape">
+                          <a:avLst/>
+                        </a:prstTxWarp>
+                        <a:noAutofit/>
+                      </wps:bodyPr>
+                    </wps:wsp>
+                  </a:graphicData>
+                </a:graphic>
+              </wp:anchor>
+            </w:drawing>
+          </mc:Choice>
+          <mc:Fallback>
+            <w:pict>
+              <v:shapetype id="_x0000_t202" coordsize="21600,21600" o:spt="202" path="m,l,21600r21600,l21600,xe">
+                <v:stroke joinstyle="miter"/>
+                <v:path gradientshapeok="t" o:connecttype="rect"/>
+              </v:shapetype>
+              <v:shape id="Text Box 1" o:spid="_x0000_s1026" type="#_x0000_t202" style="position:absolute;margin-left:330pt;margin-top:66pt;width:126.75pt;height:51.75pt;z-index:251683840;visibility:visible;mso-wrap-style:square;mso-wrap-distance-left:9pt;mso-wrap-distance-top:0;mso-wrap-distance-right:9pt;mso-wrap-distance-bottom:0;mso-position-horizontal:absolute;mso-position-horizontal-relative:text;mso-position-vertical:absolute;mso-position-vertical-relative:text;v-text-anchor:top" o:gfxdata="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" fillcolor="#4f81bd [3204]" strokecolor="#243f60 [1604]" strokeweight="2pt">
+                <v:textbox>
+                  <w:txbxContent>
+                    <w:p>
+                      <w:r>
+                        <w:t>P</w:t>
+                      </w:r>
+                      <w:r>
+                        <w:t>ayment</w:t>
+                      </w:r>
+                      <w:r>
+                        <w:t xml:space="preserve"> </w:t>
+                      </w:r>
+                      <w:r>
+                        <w:t>Method</w:t>
+                      </w:r>
+                    </w:p>
+                  </w:txbxContent>
+                </v:textbox>
+              </v:shape>
+            </w:pict>
+          </mc:Fallback>
+        </mc:AlternateContent>
+      </w:r>
+      <w:r>
+        <w:rPr>
+          <w:noProof/>
+        </w:rPr>
+        <mc:AlternateContent>
+          <mc:Choice Requires="wps">
+            <w:drawing>
+              <wp:anchor distT="0" distB="0" distL="114300" distR="114300" simplePos="0" relativeHeight="251669504" behindDoc="0" locked="0" layoutInCell="1" allowOverlap="1" wp14:anchorId="33E3883B" wp14:editId="3AEE002C">
                 <wp:simplePos x="0" y="0"/>
                 <wp:positionH relativeFrom="column">
                   <wp:posOffset>971550</wp:posOffset>
@@ -76,7 +245,7 @@
         <mc:AlternateContent>
           <mc:Choice Requires="wps">
             <w:drawing>
-              <wp:anchor distT="0" distB="0" distL="114300" distR="114300" simplePos="0" relativeHeight="251672576" behindDoc="0" locked="0" layoutInCell="1" allowOverlap="1" wp14:anchorId="2BB5EEC1" wp14:editId="7D953774">
+              <wp:anchor distT="0" distB="0" distL="114300" distR="114300" simplePos="0" relativeHeight="251672576" behindDoc="0" locked="0" layoutInCell="1" allowOverlap="1" wp14:anchorId="57896F6D" wp14:editId="4E848176">
                 <wp:simplePos x="0" y="0"/>
                 <wp:positionH relativeFrom="column">
                   <wp:posOffset>3124200</wp:posOffset>
@@ -143,7 +312,7 @@
         <mc:AlternateContent>
           <mc:Choice Requires="wps">
             <w:drawing>
-              <wp:anchor distT="0" distB="0" distL="114300" distR="114300" simplePos="0" relativeHeight="251671552" behindDoc="0" locked="0" layoutInCell="1" allowOverlap="1" wp14:anchorId="607D5912" wp14:editId="43CEF203">
+              <wp:anchor distT="0" distB="0" distL="114300" distR="114300" simplePos="0" relativeHeight="251671552" behindDoc="0" locked="0" layoutInCell="1" allowOverlap="1" wp14:anchorId="4C67760A" wp14:editId="3828463C">
                 <wp:simplePos x="0" y="0"/>
                 <wp:positionH relativeFrom="column">
                   <wp:posOffset>2971800</wp:posOffset>
@@ -210,7 +379,7 @@
         <mc:AlternateContent>
           <mc:Choice Requires="wps">
             <w:drawing>
-              <wp:anchor distT="0" distB="0" distL="114300" distR="114300" simplePos="0" relativeHeight="251664384" behindDoc="0" locked="0" layoutInCell="1" allowOverlap="1" wp14:anchorId="75273B32" wp14:editId="7D16F2C2">
+              <wp:anchor distT="0" distB="0" distL="114300" distR="114300" simplePos="0" relativeHeight="251664384" behindDoc="0" locked="0" layoutInCell="1" allowOverlap="1" wp14:anchorId="5531B6B5" wp14:editId="6F3B30C4">
                 <wp:simplePos x="0" y="0"/>
                 <wp:positionH relativeFrom="column">
                   <wp:posOffset>2162175</wp:posOffset>
@@ -620,7 +789,12 @@
                         <w:txbxContent>
                           <w:p>
                             <w:r>
-                              <w:t>Interests</w:t>
+                              <w:t>In</w:t>
+                            </w:r>
+                            <w:bookmarkStart w:id="0" w:name="_GoBack"/>
+                            <w:bookmarkEnd w:id="0"/>
+                            <w:r>
+                              <w:t>terests</w:t>
                             </w:r>
                           </w:p>
                         </w:txbxContent>
@@ -707,11 +881,15 @@
                       <wps:txbx>
                         <w:txbxContent>
                           <w:p>
-                            <w:proofErr w:type="spellStart"/>
                             <w:r>
-                              <w:t>MemberInterests</w:t>
+                              <w:t>Member</w:t>
                             </w:r>
-                            <w:proofErr w:type="spellEnd"/>
+                            <w:r>
+                              <w:t xml:space="preserve"> </w:t>
+                            </w:r>
+                            <w:r>
+                              <w:t>Interests</w:t>
+                            </w:r>
                           </w:p>
                         </w:txbxContent>
                       </wps:txbx>
@@ -729,15 +907,19 @@
           </mc:Choice>
           <mc:Fallback>
             <w:pict>
-              <v:shape id="Text Box 14" o:spid="_x0000_s1029" type="#_x0000_t202" style="position:absolute;margin-left:181.5pt;margin-top:222.75pt;width:126.75pt;height:51.75pt;z-index:251674624;visibility:visible;mso-wrap-style:square;mso-wrap-distance-left:9pt;mso-wrap-distance-top:0;mso-wrap-distance-right:9pt;mso-wrap-distance-bottom:0;mso-position-horizontal:absolute;mso-position-horizontal-relative:text;mso-position-vertical:absolute;mso-position-vertical-relative:text;v-text-anchor:top" o:gfxdata="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" fillcolor="#4f81bd [3204]" strokecolor="#243f60 [1604]" strokeweight="2pt">
+              <v:shape id="Text Box 14" o:spid="_x0000_s1030" type="#_x0000_t202" style="position:absolute;margin-left:181.5pt;margin-top:222.75pt;width:126.75pt;height:51.75pt;z-index:251674624;visibility:visible;mso-wrap-style:square;mso-wrap-distance-left:9pt;mso-wrap-distance-top:0;mso-wrap-distance-right:9pt;mso-wrap-distance-bottom:0;mso-position-horizontal:absolute;mso-position-horizontal-relative:text;mso-position-vertical:absolute;mso-position-vertical-relative:text;v-text-anchor:top" o:gfxdata="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" fillcolor="#4f81bd [3204]" strokecolor="#243f60 [1604]" strokeweight="2pt">
                 <v:textbox>
                   <w:txbxContent>
                     <w:p>
-                      <w:proofErr w:type="spellStart"/>
                       <w:r>
-                        <w:t>MemberInterests</w:t>
+                        <w:t>Member</w:t>
                       </w:r>
-                      <w:proofErr w:type="spellEnd"/>
+                      <w:r>
+                        <w:t xml:space="preserve"> </w:t>
+                      </w:r>
+                      <w:r>
+                        <w:t>Interests</w:t>
+                      </w:r>
                     </w:p>
                   </w:txbxContent>
                 </v:textbox>
@@ -1036,11 +1218,15 @@
                       <wps:txbx>
                         <w:txbxContent>
                           <w:p>
-                            <w:proofErr w:type="spellStart"/>
                             <w:r>
-                              <w:t>MemberEvents</w:t>
+                              <w:t>Member</w:t>
                             </w:r>
-                            <w:proofErr w:type="spellEnd"/>
+                            <w:r>
+                              <w:t xml:space="preserve"> </w:t>
+                            </w:r>
+                            <w:r>
+                              <w:t>Events</w:t>
+                            </w:r>
                           </w:p>
                         </w:txbxContent>
                       </wps:txbx>
@@ -1058,15 +1244,19 @@
           </mc:Choice>
           <mc:Fallback>
             <w:pict>
-              <v:shape id="Text Box 8" o:spid="_x0000_s1032" type="#_x0000_t202" style="position:absolute;margin-left:12pt;margin-top:146.25pt;width:126.75pt;height:51.75pt;z-index:251668480;visibility:visible;mso-wrap-style:square;mso-wrap-distance-left:9pt;mso-wrap-distance-top:0;mso-wrap-distance-right:9pt;mso-wrap-distance-bottom:0;mso-position-horizontal:absolute;mso-position-horizontal-relative:text;mso-position-vertical:absolute;mso-position-vertical-relative:text;v-text-anchor:top" o:gfxdata="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" fillcolor="#4f81bd [3204]" strokecolor="#243f60 [1604]" strokeweight="2pt">
+              <v:shape id="Text Box 8" o:spid="_x0000_s1033" type="#_x0000_t202" style="position:absolute;margin-left:12pt;margin-top:146.25pt;width:126.75pt;height:51.75pt;z-index:251668480;visibility:visible;mso-wrap-style:square;mso-wrap-distance-left:9pt;mso-wrap-distance-top:0;mso-wrap-distance-right:9pt;mso-wrap-distance-bottom:0;mso-position-horizontal:absolute;mso-position-horizontal-relative:text;mso-position-vertical:absolute;mso-position-vertical-relative:text;v-text-anchor:top" o:gfxdata="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" fillcolor="#4f81bd [3204]" strokecolor="#243f60 [1604]" strokeweight="2pt">
                 <v:textbox>
                   <w:txbxContent>
                     <w:p>
-                      <w:proofErr w:type="spellStart"/>
                       <w:r>
-                        <w:t>MemberEvents</w:t>
+                        <w:t>Member</w:t>
                       </w:r>
-                      <w:proofErr w:type="spellEnd"/>
+                      <w:r>
+                        <w:t xml:space="preserve"> </w:t>
+                      </w:r>
+                      <w:r>
+                        <w:t>Events</w:t>
+                      </w:r>
                     </w:p>
                   </w:txbxContent>
                 </v:textbox>
@@ -1333,6 +1523,7 @@
   <w:style w:type="paragraph" w:default="1" w:styleId="Normal">
     <w:name w:val="Normal"/>
     <w:qFormat/>
+    <w:rsid w:val="004D41F3"/>
   </w:style>
   <w:style w:type="character" w:default="1" w:styleId="DefaultParagraphFont">
     <w:name w:val="Default Paragraph Font"/>
@@ -1553,6 +1744,7 @@
   <w:style w:type="paragraph" w:default="1" w:styleId="Normal">
     <w:name w:val="Normal"/>
     <w:qFormat/>
+    <w:rsid w:val="004D41F3"/>
   </w:style>
   <w:style w:type="character" w:default="1" w:styleId="DefaultParagraphFont">
     <w:name w:val="Default Paragraph Font"/>

</xml_diff>

<commit_message>
Made a bunch of progress but got caught up with mapping it out. Created a better version of the Logical step in Excel.
</commit_message>
<xml_diff>
--- a/Conceptual.docx
+++ b/Conceptual.docx
@@ -3,6 +3,7 @@
 <w:document xmlns:wpc="http://schemas.microsoft.com/office/word/2010/wordprocessingCanvas" xmlns:mc="http://schemas.openxmlformats.org/markup-compatibility/2006" xmlns:o="urn:schemas-microsoft-com:office:office" xmlns:r="http://schemas.openxmlformats.org/officeDocument/2006/relationships" xmlns:m="http://schemas.openxmlformats.org/officeDocument/2006/math" xmlns:v="urn:schemas-microsoft-com:vml" xmlns:wp14="http://schemas.microsoft.com/office/word/2010/wordprocessingDrawing" xmlns:wp="http://schemas.openxmlformats.org/drawingml/2006/wordprocessingDrawing" xmlns:w10="urn:schemas-microsoft-com:office:word" xmlns:w="http://schemas.openxmlformats.org/wordprocessingml/2006/main" xmlns:w14="http://schemas.microsoft.com/office/word/2010/wordml" xmlns:wpg="http://schemas.microsoft.com/office/word/2010/wordprocessingGroup" xmlns:wpi="http://schemas.microsoft.com/office/word/2010/wordprocessingInk" xmlns:wne="http://schemas.microsoft.com/office/word/2006/wordml" xmlns:wps="http://schemas.microsoft.com/office/word/2010/wordprocessingShape" mc:Ignorable="w14 wp14">
   <w:body>
     <w:p>
+      <w:bookmarkStart w:id="0" w:name="_GoBack"/>
       <w:r>
         <w:rPr>
           <w:noProof/>
@@ -10,7 +11,222 @@
         <mc:AlternateContent>
           <mc:Choice Requires="wps">
             <w:drawing>
-              <wp:anchor distT="0" distB="0" distL="114300" distR="114300" simplePos="0" relativeHeight="251684864" behindDoc="0" locked="0" layoutInCell="1" allowOverlap="1">
+              <wp:anchor distT="0" distB="0" distL="114300" distR="114300" simplePos="0" relativeHeight="251688960" behindDoc="0" locked="0" layoutInCell="1" allowOverlap="1">
+                <wp:simplePos x="0" y="0"/>
+                <wp:positionH relativeFrom="column">
+                  <wp:posOffset>3771900</wp:posOffset>
+                </wp:positionH>
+                <wp:positionV relativeFrom="paragraph">
+                  <wp:posOffset>504825</wp:posOffset>
+                </wp:positionV>
+                <wp:extent cx="476250" cy="333375"/>
+                <wp:effectExtent l="0" t="0" r="19050" b="28575"/>
+                <wp:wrapNone/>
+                <wp:docPr id="15" name="Straight Connector 15"/>
+                <wp:cNvGraphicFramePr/>
+                <a:graphic xmlns:a="http://schemas.openxmlformats.org/drawingml/2006/main">
+                  <a:graphicData uri="http://schemas.microsoft.com/office/word/2010/wordprocessingShape">
+                    <wps:wsp>
+                      <wps:cNvCnPr/>
+                      <wps:spPr>
+                        <a:xfrm flipH="1">
+                          <a:off x="0" y="0"/>
+                          <a:ext cx="476250" cy="333375"/>
+                        </a:xfrm>
+                        <a:prstGeom prst="line">
+                          <a:avLst/>
+                        </a:prstGeom>
+                      </wps:spPr>
+                      <wps:style>
+                        <a:lnRef idx="1">
+                          <a:schemeClr val="dk1"/>
+                        </a:lnRef>
+                        <a:fillRef idx="0">
+                          <a:schemeClr val="dk1"/>
+                        </a:fillRef>
+                        <a:effectRef idx="0">
+                          <a:schemeClr val="dk1"/>
+                        </a:effectRef>
+                        <a:fontRef idx="minor">
+                          <a:schemeClr val="tx1"/>
+                        </a:fontRef>
+                      </wps:style>
+                      <wps:bodyPr/>
+                    </wps:wsp>
+                  </a:graphicData>
+                </a:graphic>
+              </wp:anchor>
+            </w:drawing>
+          </mc:Choice>
+          <mc:Fallback>
+            <w:pict>
+              <v:line id="Straight Connector 15" o:spid="_x0000_s1026" style="position:absolute;flip:x;z-index:251688960;visibility:visible;mso-wrap-style:square;mso-wrap-distance-left:9pt;mso-wrap-distance-top:0;mso-wrap-distance-right:9pt;mso-wrap-distance-bottom:0;mso-position-horizontal:absolute;mso-position-horizontal-relative:text;mso-position-vertical:absolute;mso-position-vertical-relative:text" from="297pt,39.75pt" to="334.5pt,66pt" o:gfxdata="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" strokecolor="black [3040]"/>
+            </w:pict>
+          </mc:Fallback>
+        </mc:AlternateContent>
+      </w:r>
+      <w:bookmarkEnd w:id="0"/>
+      <w:r>
+        <w:rPr>
+          <w:noProof/>
+        </w:rPr>
+        <mc:AlternateContent>
+          <mc:Choice Requires="wps">
+            <w:drawing>
+              <wp:anchor distT="0" distB="0" distL="114300" distR="114300" simplePos="0" relativeHeight="251687936" behindDoc="0" locked="0" layoutInCell="1" allowOverlap="1" wp14:anchorId="4EA43662" wp14:editId="0CC73767">
+                <wp:simplePos x="0" y="0"/>
+                <wp:positionH relativeFrom="column">
+                  <wp:posOffset>4248150</wp:posOffset>
+                </wp:positionH>
+                <wp:positionV relativeFrom="paragraph">
+                  <wp:posOffset>-152400</wp:posOffset>
+                </wp:positionV>
+                <wp:extent cx="1609725" cy="657225"/>
+                <wp:effectExtent l="0" t="0" r="28575" b="28575"/>
+                <wp:wrapNone/>
+                <wp:docPr id="13" name="Text Box 13"/>
+                <wp:cNvGraphicFramePr/>
+                <a:graphic xmlns:a="http://schemas.openxmlformats.org/drawingml/2006/main">
+                  <a:graphicData uri="http://schemas.microsoft.com/office/word/2010/wordprocessingShape">
+                    <wps:wsp>
+                      <wps:cNvSpPr txBox="1"/>
+                      <wps:spPr>
+                        <a:xfrm>
+                          <a:off x="0" y="0"/>
+                          <a:ext cx="1609725" cy="657225"/>
+                        </a:xfrm>
+                        <a:prstGeom prst="rect">
+                          <a:avLst/>
+                        </a:prstGeom>
+                        <a:ln/>
+                      </wps:spPr>
+                      <wps:style>
+                        <a:lnRef idx="2">
+                          <a:schemeClr val="accent1">
+                            <a:shade val="50000"/>
+                          </a:schemeClr>
+                        </a:lnRef>
+                        <a:fillRef idx="1">
+                          <a:schemeClr val="accent1"/>
+                        </a:fillRef>
+                        <a:effectRef idx="0">
+                          <a:schemeClr val="accent1"/>
+                        </a:effectRef>
+                        <a:fontRef idx="minor">
+                          <a:schemeClr val="lt1"/>
+                        </a:fontRef>
+                      </wps:style>
+                      <wps:txbx>
+                        <w:txbxContent>
+                          <w:p>
+                            <w:r>
+                              <w:t>Account Charges</w:t>
+                            </w:r>
+                          </w:p>
+                        </w:txbxContent>
+                      </wps:txbx>
+                      <wps:bodyPr rot="0" spcFirstLastPara="0" vertOverflow="overflow" horzOverflow="overflow" vert="horz" wrap="square" lIns="91440" tIns="45720" rIns="91440" bIns="45720" numCol="1" spcCol="0" rtlCol="0" fromWordArt="0" anchor="t" anchorCtr="0" forceAA="0" compatLnSpc="1">
+                        <a:prstTxWarp prst="textNoShape">
+                          <a:avLst/>
+                        </a:prstTxWarp>
+                        <a:noAutofit/>
+                      </wps:bodyPr>
+                    </wps:wsp>
+                  </a:graphicData>
+                </a:graphic>
+              </wp:anchor>
+            </w:drawing>
+          </mc:Choice>
+          <mc:Fallback>
+            <w:pict>
+              <v:shapetype id="_x0000_t202" coordsize="21600,21600" o:spt="202" path="m,l,21600r21600,l21600,xe">
+                <v:stroke joinstyle="miter"/>
+                <v:path gradientshapeok="t" o:connecttype="rect"/>
+              </v:shapetype>
+              <v:shape id="Text Box 13" o:spid="_x0000_s1026" type="#_x0000_t202" style="position:absolute;margin-left:334.5pt;margin-top:-12pt;width:126.75pt;height:51.75pt;z-index:251687936;visibility:visible;mso-wrap-style:square;mso-wrap-distance-left:9pt;mso-wrap-distance-top:0;mso-wrap-distance-right:9pt;mso-wrap-distance-bottom:0;mso-position-horizontal:absolute;mso-position-horizontal-relative:text;mso-position-vertical:absolute;mso-position-vertical-relative:text;v-text-anchor:top" o:gfxdata="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" fillcolor="#4f81bd [3204]" strokecolor="#243f60 [1604]" strokeweight="2pt">
+                <v:textbox>
+                  <w:txbxContent>
+                    <w:p>
+                      <w:r>
+                        <w:t>Account Charges</w:t>
+                      </w:r>
+                    </w:p>
+                  </w:txbxContent>
+                </v:textbox>
+              </v:shape>
+            </w:pict>
+          </mc:Fallback>
+        </mc:AlternateContent>
+      </w:r>
+      <w:r>
+        <w:rPr>
+          <w:noProof/>
+        </w:rPr>
+        <mc:AlternateContent>
+          <mc:Choice Requires="wps">
+            <w:drawing>
+              <wp:anchor distT="0" distB="0" distL="114300" distR="114300" simplePos="0" relativeHeight="251685888" behindDoc="0" locked="0" layoutInCell="1" allowOverlap="1" wp14:anchorId="20D94849" wp14:editId="4AB6E7DE">
+                <wp:simplePos x="0" y="0"/>
+                <wp:positionH relativeFrom="column">
+                  <wp:posOffset>3771900</wp:posOffset>
+                </wp:positionH>
+                <wp:positionV relativeFrom="paragraph">
+                  <wp:posOffset>1181100</wp:posOffset>
+                </wp:positionV>
+                <wp:extent cx="419100" cy="0"/>
+                <wp:effectExtent l="0" t="0" r="19050" b="19050"/>
+                <wp:wrapNone/>
+                <wp:docPr id="6" name="Straight Connector 6"/>
+                <wp:cNvGraphicFramePr/>
+                <a:graphic xmlns:a="http://schemas.openxmlformats.org/drawingml/2006/main">
+                  <a:graphicData uri="http://schemas.microsoft.com/office/word/2010/wordprocessingShape">
+                    <wps:wsp>
+                      <wps:cNvCnPr/>
+                      <wps:spPr>
+                        <a:xfrm>
+                          <a:off x="0" y="0"/>
+                          <a:ext cx="419100" cy="0"/>
+                        </a:xfrm>
+                        <a:prstGeom prst="line">
+                          <a:avLst/>
+                        </a:prstGeom>
+                      </wps:spPr>
+                      <wps:style>
+                        <a:lnRef idx="1">
+                          <a:schemeClr val="dk1"/>
+                        </a:lnRef>
+                        <a:fillRef idx="0">
+                          <a:schemeClr val="dk1"/>
+                        </a:fillRef>
+                        <a:effectRef idx="0">
+                          <a:schemeClr val="dk1"/>
+                        </a:effectRef>
+                        <a:fontRef idx="minor">
+                          <a:schemeClr val="tx1"/>
+                        </a:fontRef>
+                      </wps:style>
+                      <wps:bodyPr/>
+                    </wps:wsp>
+                  </a:graphicData>
+                </a:graphic>
+              </wp:anchor>
+            </w:drawing>
+          </mc:Choice>
+          <mc:Fallback>
+            <w:pict>
+              <v:line id="Straight Connector 6" o:spid="_x0000_s1026" style="position:absolute;z-index:251685888;visibility:visible;mso-wrap-style:square;mso-wrap-distance-left:9pt;mso-wrap-distance-top:0;mso-wrap-distance-right:9pt;mso-wrap-distance-bottom:0;mso-position-horizontal:absolute;mso-position-horizontal-relative:text;mso-position-vertical:absolute;mso-position-vertical-relative:text" from="297pt,93pt" to="330pt,93pt" o:gfxdata="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" strokecolor="black [3040]"/>
+            </w:pict>
+          </mc:Fallback>
+        </mc:AlternateContent>
+      </w:r>
+      <w:r>
+        <w:rPr>
+          <w:noProof/>
+        </w:rPr>
+        <mc:AlternateContent>
+          <mc:Choice Requires="wps">
+            <w:drawing>
+              <wp:anchor distT="0" distB="0" distL="114300" distR="114300" simplePos="0" relativeHeight="251684864" behindDoc="0" locked="0" layoutInCell="1" allowOverlap="1" wp14:anchorId="65EA1733" wp14:editId="6088DA6A">
                 <wp:simplePos x="0" y="0"/>
                 <wp:positionH relativeFrom="column">
                   <wp:posOffset>3914775</wp:posOffset>
@@ -71,7 +287,7 @@
         <mc:AlternateContent>
           <mc:Choice Requires="wps">
             <w:drawing>
-              <wp:anchor distT="0" distB="0" distL="114300" distR="114300" simplePos="0" relativeHeight="251683840" behindDoc="0" locked="0" layoutInCell="1" allowOverlap="1" wp14:anchorId="7C1B3526" wp14:editId="3AD2EC57">
+              <wp:anchor distT="0" distB="0" distL="114300" distR="114300" simplePos="0" relativeHeight="251683840" behindDoc="0" locked="0" layoutInCell="1" allowOverlap="1" wp14:anchorId="7D2FFB02" wp14:editId="34BD6826">
                 <wp:simplePos x="0" y="0"/>
                 <wp:positionH relativeFrom="column">
                   <wp:posOffset>4191000</wp:posOffset>
@@ -118,10 +334,7 @@
                         <w:txbxContent>
                           <w:p>
                             <w:r>
-                              <w:t>P</w:t>
-                            </w:r>
-                            <w:r>
-                              <w:t>ayment</w:t>
+                              <w:t>Payment</w:t>
                             </w:r>
                             <w:r>
                               <w:t xml:space="preserve"> </w:t>
@@ -181,7 +394,7 @@
         <mc:AlternateContent>
           <mc:Choice Requires="wps">
             <w:drawing>
-              <wp:anchor distT="0" distB="0" distL="114300" distR="114300" simplePos="0" relativeHeight="251669504" behindDoc="0" locked="0" layoutInCell="1" allowOverlap="1" wp14:anchorId="33E3883B" wp14:editId="3AEE002C">
+              <wp:anchor distT="0" distB="0" distL="114300" distR="114300" simplePos="0" relativeHeight="251669504" behindDoc="0" locked="0" layoutInCell="1" allowOverlap="1" wp14:anchorId="61514D59" wp14:editId="07113D7B">
                 <wp:simplePos x="0" y="0"/>
                 <wp:positionH relativeFrom="column">
                   <wp:posOffset>971550</wp:posOffset>
@@ -245,7 +458,7 @@
         <mc:AlternateContent>
           <mc:Choice Requires="wps">
             <w:drawing>
-              <wp:anchor distT="0" distB="0" distL="114300" distR="114300" simplePos="0" relativeHeight="251672576" behindDoc="0" locked="0" layoutInCell="1" allowOverlap="1" wp14:anchorId="57896F6D" wp14:editId="4E848176">
+              <wp:anchor distT="0" distB="0" distL="114300" distR="114300" simplePos="0" relativeHeight="251672576" behindDoc="0" locked="0" layoutInCell="1" allowOverlap="1" wp14:anchorId="3B704B9C" wp14:editId="5E1174CA">
                 <wp:simplePos x="0" y="0"/>
                 <wp:positionH relativeFrom="column">
                   <wp:posOffset>3124200</wp:posOffset>
@@ -312,7 +525,7 @@
         <mc:AlternateContent>
           <mc:Choice Requires="wps">
             <w:drawing>
-              <wp:anchor distT="0" distB="0" distL="114300" distR="114300" simplePos="0" relativeHeight="251671552" behindDoc="0" locked="0" layoutInCell="1" allowOverlap="1" wp14:anchorId="4C67760A" wp14:editId="3828463C">
+              <wp:anchor distT="0" distB="0" distL="114300" distR="114300" simplePos="0" relativeHeight="251671552" behindDoc="0" locked="0" layoutInCell="1" allowOverlap="1" wp14:anchorId="5EBA5068" wp14:editId="2CAB9C9E">
                 <wp:simplePos x="0" y="0"/>
                 <wp:positionH relativeFrom="column">
                   <wp:posOffset>2971800</wp:posOffset>
@@ -379,7 +592,7 @@
         <mc:AlternateContent>
           <mc:Choice Requires="wps">
             <w:drawing>
-              <wp:anchor distT="0" distB="0" distL="114300" distR="114300" simplePos="0" relativeHeight="251664384" behindDoc="0" locked="0" layoutInCell="1" allowOverlap="1" wp14:anchorId="5531B6B5" wp14:editId="6F3B30C4">
+              <wp:anchor distT="0" distB="0" distL="114300" distR="114300" simplePos="0" relativeHeight="251664384" behindDoc="0" locked="0" layoutInCell="1" allowOverlap="1" wp14:anchorId="45D62479" wp14:editId="43421A5C">
                 <wp:simplePos x="0" y="0"/>
                 <wp:positionH relativeFrom="column">
                   <wp:posOffset>2162175</wp:posOffset>
@@ -789,12 +1002,7 @@
                         <w:txbxContent>
                           <w:p>
                             <w:r>
-                              <w:t>In</w:t>
-                            </w:r>
-                            <w:bookmarkStart w:id="0" w:name="_GoBack"/>
-                            <w:bookmarkEnd w:id="0"/>
-                            <w:r>
-                              <w:t>terests</w:t>
+                              <w:t>Interests</w:t>
                             </w:r>
                           </w:p>
                         </w:txbxContent>
@@ -907,7 +1115,7 @@
           </mc:Choice>
           <mc:Fallback>
             <w:pict>
-              <v:shape id="Text Box 14" o:spid="_x0000_s1030" type="#_x0000_t202" style="position:absolute;margin-left:181.5pt;margin-top:222.75pt;width:126.75pt;height:51.75pt;z-index:251674624;visibility:visible;mso-wrap-style:square;mso-wrap-distance-left:9pt;mso-wrap-distance-top:0;mso-wrap-distance-right:9pt;mso-wrap-distance-bottom:0;mso-position-horizontal:absolute;mso-position-horizontal-relative:text;mso-position-vertical:absolute;mso-position-vertical-relative:text;v-text-anchor:top" o:gfxdata="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" fillcolor="#4f81bd [3204]" strokecolor="#243f60 [1604]" strokeweight="2pt">
+              <v:shape id="Text Box 14" o:spid="_x0000_s1031" type="#_x0000_t202" style="position:absolute;margin-left:181.5pt;margin-top:222.75pt;width:126.75pt;height:51.75pt;z-index:251674624;visibility:visible;mso-wrap-style:square;mso-wrap-distance-left:9pt;mso-wrap-distance-top:0;mso-wrap-distance-right:9pt;mso-wrap-distance-bottom:0;mso-position-horizontal:absolute;mso-position-horizontal-relative:text;mso-position-vertical:absolute;mso-position-vertical-relative:text;v-text-anchor:top" o:gfxdata="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" fillcolor="#4f81bd [3204]" strokecolor="#243f60 [1604]" strokeweight="2pt">
                 <v:textbox>
                   <w:txbxContent>
                     <w:p>
@@ -1523,7 +1731,7 @@
   <w:style w:type="paragraph" w:default="1" w:styleId="Normal">
     <w:name w:val="Normal"/>
     <w:qFormat/>
-    <w:rsid w:val="004D41F3"/>
+    <w:rsid w:val="00C318C5"/>
   </w:style>
   <w:style w:type="character" w:default="1" w:styleId="DefaultParagraphFont">
     <w:name w:val="Default Paragraph Font"/>
@@ -1744,7 +1952,7 @@
   <w:style w:type="paragraph" w:default="1" w:styleId="Normal">
     <w:name w:val="Normal"/>
     <w:qFormat/>
-    <w:rsid w:val="004D41F3"/>
+    <w:rsid w:val="00C318C5"/>
   </w:style>
   <w:style w:type="character" w:default="1" w:styleId="DefaultParagraphFont">
     <w:name w:val="Default Paragraph Font"/>

</xml_diff>

<commit_message>
Updated models to reflect current structure.
</commit_message>
<xml_diff>
--- a/Conceptual.docx
+++ b/Conceptual.docx
@@ -1,9 +1,8 @@
 
 <file path=word/document.xml><?xml version="1.0" encoding="utf-8"?>
-<w:document xmlns:wpc="http://schemas.microsoft.com/office/word/2010/wordprocessingCanvas" xmlns:mc="http://schemas.openxmlformats.org/markup-compatibility/2006" xmlns:o="urn:schemas-microsoft-com:office:office" xmlns:r="http://schemas.openxmlformats.org/officeDocument/2006/relationships" xmlns:m="http://schemas.openxmlformats.org/officeDocument/2006/math" xmlns:v="urn:schemas-microsoft-com:vml" xmlns:wp14="http://schemas.microsoft.com/office/word/2010/wordprocessingDrawing" xmlns:wp="http://schemas.openxmlformats.org/drawingml/2006/wordprocessingDrawing" xmlns:w10="urn:schemas-microsoft-com:office:word" xmlns:w="http://schemas.openxmlformats.org/wordprocessingml/2006/main" xmlns:w14="http://schemas.microsoft.com/office/word/2010/wordml" xmlns:wpg="http://schemas.microsoft.com/office/word/2010/wordprocessingGroup" xmlns:wpi="http://schemas.microsoft.com/office/word/2010/wordprocessingInk" xmlns:wne="http://schemas.microsoft.com/office/word/2006/wordml" xmlns:wps="http://schemas.microsoft.com/office/word/2010/wordprocessingShape" mc:Ignorable="w14 wp14">
+<w:document xmlns:wpc="http://schemas.microsoft.com/office/word/2010/wordprocessingCanvas" xmlns:cx="http://schemas.microsoft.com/office/drawing/2014/chartex" xmlns:cx1="http://schemas.microsoft.com/office/drawing/2015/9/8/chartex" xmlns:cx2="http://schemas.microsoft.com/office/drawing/2015/10/21/chartex" xmlns:cx3="http://schemas.microsoft.com/office/drawing/2016/5/9/chartex" xmlns:cx4="http://schemas.microsoft.com/office/drawing/2016/5/10/chartex" xmlns:cx5="http://schemas.microsoft.com/office/drawing/2016/5/11/chartex" xmlns:cx6="http://schemas.microsoft.com/office/drawing/2016/5/12/chartex" xmlns:cx7="http://schemas.microsoft.com/office/drawing/2016/5/13/chartex" xmlns:cx8="http://schemas.microsoft.com/office/drawing/2016/5/14/chartex" xmlns:mc="http://schemas.openxmlformats.org/markup-compatibility/2006" xmlns:aink="http://schemas.microsoft.com/office/drawing/2016/ink" xmlns:am3d="http://schemas.microsoft.com/office/drawing/2017/model3d" xmlns:o="urn:schemas-microsoft-com:office:office" xmlns:r="http://schemas.openxmlformats.org/officeDocument/2006/relationships" xmlns:m="http://schemas.openxmlformats.org/officeDocument/2006/math" xmlns:v="urn:schemas-microsoft-com:vml" xmlns:wp14="http://schemas.microsoft.com/office/word/2010/wordprocessingDrawing" xmlns:wp="http://schemas.openxmlformats.org/drawingml/2006/wordprocessingDrawing" xmlns:w10="urn:schemas-microsoft-com:office:word" xmlns:w="http://schemas.openxmlformats.org/wordprocessingml/2006/main" xmlns:w14="http://schemas.microsoft.com/office/word/2010/wordml" xmlns:w15="http://schemas.microsoft.com/office/word/2012/wordml" xmlns:w16cid="http://schemas.microsoft.com/office/word/2016/wordml/cid" xmlns:w16se="http://schemas.microsoft.com/office/word/2015/wordml/symex" xmlns:wpg="http://schemas.microsoft.com/office/word/2010/wordprocessingGroup" xmlns:wpi="http://schemas.microsoft.com/office/word/2010/wordprocessingInk" xmlns:wne="http://schemas.microsoft.com/office/word/2006/wordml" xmlns:wps="http://schemas.microsoft.com/office/word/2010/wordprocessingShape" mc:Ignorable="w14 w15 w16se w16cid wp14">
   <w:body>
     <w:p>
-      <w:bookmarkStart w:id="0" w:name="_GoBack"/>
       <w:r>
         <w:rPr>
           <w:noProof/>
@@ -11,7 +10,477 @@
         <mc:AlternateContent>
           <mc:Choice Requires="wps">
             <w:drawing>
-              <wp:anchor distT="0" distB="0" distL="114300" distR="114300" simplePos="0" relativeHeight="251688960" behindDoc="0" locked="0" layoutInCell="1" allowOverlap="1">
+              <wp:anchor distT="0" distB="0" distL="114300" distR="114300" simplePos="0" relativeHeight="251699200" behindDoc="0" locked="0" layoutInCell="1" allowOverlap="1">
+                <wp:simplePos x="0" y="0"/>
+                <wp:positionH relativeFrom="column">
+                  <wp:posOffset>1820174</wp:posOffset>
+                </wp:positionH>
+                <wp:positionV relativeFrom="paragraph">
+                  <wp:posOffset>370936</wp:posOffset>
+                </wp:positionV>
+                <wp:extent cx="500332" cy="1630392"/>
+                <wp:effectExtent l="0" t="0" r="14605" b="27305"/>
+                <wp:wrapNone/>
+                <wp:docPr id="27" name="Connector: Elbow 27"/>
+                <wp:cNvGraphicFramePr/>
+                <a:graphic xmlns:a="http://schemas.openxmlformats.org/drawingml/2006/main">
+                  <a:graphicData uri="http://schemas.microsoft.com/office/word/2010/wordprocessingShape">
+                    <wps:wsp>
+                      <wps:cNvCnPr/>
+                      <wps:spPr>
+                        <a:xfrm>
+                          <a:off x="0" y="0"/>
+                          <a:ext cx="500332" cy="1630392"/>
+                        </a:xfrm>
+                        <a:prstGeom prst="bentConnector3">
+                          <a:avLst/>
+                        </a:prstGeom>
+                      </wps:spPr>
+                      <wps:style>
+                        <a:lnRef idx="1">
+                          <a:schemeClr val="dk1"/>
+                        </a:lnRef>
+                        <a:fillRef idx="0">
+                          <a:schemeClr val="dk1"/>
+                        </a:fillRef>
+                        <a:effectRef idx="0">
+                          <a:schemeClr val="dk1"/>
+                        </a:effectRef>
+                        <a:fontRef idx="minor">
+                          <a:schemeClr val="tx1"/>
+                        </a:fontRef>
+                      </wps:style>
+                      <wps:bodyPr/>
+                    </wps:wsp>
+                  </a:graphicData>
+                </a:graphic>
+              </wp:anchor>
+            </w:drawing>
+          </mc:Choice>
+          <mc:Fallback>
+            <w:pict>
+              <v:shapetype w14:anchorId="39B845A9" id="_x0000_t34" coordsize="21600,21600" o:spt="34" o:oned="t" adj="10800" path="m,l@0,0@0,21600,21600,21600e" filled="f">
+                <v:stroke joinstyle="miter"/>
+                <v:formulas>
+                  <v:f eqn="val #0"/>
+                </v:formulas>
+                <v:path arrowok="t" fillok="f" o:connecttype="none"/>
+                <v:handles>
+                  <v:h position="#0,center"/>
+                </v:handles>
+                <o:lock v:ext="edit" shapetype="t"/>
+              </v:shapetype>
+              <v:shape id="Connector: Elbow 27" o:spid="_x0000_s1026" type="#_x0000_t34" style="position:absolute;margin-left:143.3pt;margin-top:29.2pt;width:39.4pt;height:128.4pt;z-index:251699200;visibility:visible;mso-wrap-style:square;mso-wrap-distance-left:9pt;mso-wrap-distance-top:0;mso-wrap-distance-right:9pt;mso-wrap-distance-bottom:0;mso-position-horizontal:absolute;mso-position-horizontal-relative:text;mso-position-vertical:absolute;mso-position-vertical-relative:text" o:gfxdata="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" strokecolor="black [3040]"/>
+            </w:pict>
+          </mc:Fallback>
+        </mc:AlternateContent>
+      </w:r>
+      <w:bookmarkStart w:id="0" w:name="_GoBack"/>
+      <w:bookmarkEnd w:id="0"/>
+      <w:r>
+        <w:rPr>
+          <w:noProof/>
+        </w:rPr>
+        <mc:AlternateContent>
+          <mc:Choice Requires="wps">
+            <w:drawing>
+              <wp:anchor distT="0" distB="0" distL="114300" distR="114300" simplePos="0" relativeHeight="251697152" behindDoc="0" locked="0" layoutInCell="1" allowOverlap="1" wp14:anchorId="4974DBBB" wp14:editId="231E7F7C">
+                <wp:simplePos x="0" y="0"/>
+                <wp:positionH relativeFrom="column">
+                  <wp:posOffset>195017</wp:posOffset>
+                </wp:positionH>
+                <wp:positionV relativeFrom="paragraph">
+                  <wp:posOffset>-167245</wp:posOffset>
+                </wp:positionV>
+                <wp:extent cx="1609725" cy="657225"/>
+                <wp:effectExtent l="0" t="0" r="28575" b="28575"/>
+                <wp:wrapNone/>
+                <wp:docPr id="25" name="Text Box 25"/>
+                <wp:cNvGraphicFramePr/>
+                <a:graphic xmlns:a="http://schemas.openxmlformats.org/drawingml/2006/main">
+                  <a:graphicData uri="http://schemas.microsoft.com/office/word/2010/wordprocessingShape">
+                    <wps:wsp>
+                      <wps:cNvSpPr txBox="1"/>
+                      <wps:spPr>
+                        <a:xfrm>
+                          <a:off x="0" y="0"/>
+                          <a:ext cx="1609725" cy="657225"/>
+                        </a:xfrm>
+                        <a:prstGeom prst="rect">
+                          <a:avLst/>
+                        </a:prstGeom>
+                        <a:ln/>
+                      </wps:spPr>
+                      <wps:style>
+                        <a:lnRef idx="2">
+                          <a:schemeClr val="accent1">
+                            <a:shade val="50000"/>
+                          </a:schemeClr>
+                        </a:lnRef>
+                        <a:fillRef idx="1">
+                          <a:schemeClr val="accent1"/>
+                        </a:fillRef>
+                        <a:effectRef idx="0">
+                          <a:schemeClr val="accent1"/>
+                        </a:effectRef>
+                        <a:fontRef idx="minor">
+                          <a:schemeClr val="lt1"/>
+                        </a:fontRef>
+                      </wps:style>
+                      <wps:txbx>
+                        <w:txbxContent>
+                          <w:p>
+                            <w:r>
+                              <w:t>Subscription Plans</w:t>
+                            </w:r>
+                          </w:p>
+                        </w:txbxContent>
+                      </wps:txbx>
+                      <wps:bodyPr rot="0" spcFirstLastPara="0" vertOverflow="overflow" horzOverflow="overflow" vert="horz" wrap="square" lIns="91440" tIns="45720" rIns="91440" bIns="45720" numCol="1" spcCol="0" rtlCol="0" fromWordArt="0" anchor="t" anchorCtr="0" forceAA="0" compatLnSpc="1">
+                        <a:prstTxWarp prst="textNoShape">
+                          <a:avLst/>
+                        </a:prstTxWarp>
+                        <a:noAutofit/>
+                      </wps:bodyPr>
+                    </wps:wsp>
+                  </a:graphicData>
+                </a:graphic>
+              </wp:anchor>
+            </w:drawing>
+          </mc:Choice>
+          <mc:Fallback>
+            <w:pict>
+              <v:shapetype w14:anchorId="4974DBBB" id="_x0000_t202" coordsize="21600,21600" o:spt="202" path="m,l,21600r21600,l21600,xe">
+                <v:stroke joinstyle="miter"/>
+                <v:path gradientshapeok="t" o:connecttype="rect"/>
+              </v:shapetype>
+              <v:shape id="Text Box 25" o:spid="_x0000_s1026" type="#_x0000_t202" style="position:absolute;margin-left:15.35pt;margin-top:-13.15pt;width:126.75pt;height:51.75pt;z-index:251697152;visibility:visible;mso-wrap-style:square;mso-wrap-distance-left:9pt;mso-wrap-distance-top:0;mso-wrap-distance-right:9pt;mso-wrap-distance-bottom:0;mso-position-horizontal:absolute;mso-position-horizontal-relative:text;mso-position-vertical:absolute;mso-position-vertical-relative:text;v-text-anchor:top" o:gfxdata="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" fillcolor="#4f81bd [3204]" strokecolor="#243f60 [1604]" strokeweight="2pt">
+                <v:textbox>
+                  <w:txbxContent>
+                    <w:p>
+                      <w:r>
+                        <w:t>Subscription Plans</w:t>
+                      </w:r>
+                    </w:p>
+                  </w:txbxContent>
+                </v:textbox>
+              </v:shape>
+            </w:pict>
+          </mc:Fallback>
+        </mc:AlternateContent>
+      </w:r>
+      <w:r>
+        <w:rPr>
+          <w:noProof/>
+        </w:rPr>
+        <mc:AlternateContent>
+          <mc:Choice Requires="wps">
+            <w:drawing>
+              <wp:anchor distT="0" distB="0" distL="114300" distR="114300" simplePos="0" relativeHeight="251686400" behindDoc="0" locked="0" layoutInCell="1" allowOverlap="1">
+                <wp:simplePos x="0" y="0"/>
+                <wp:positionH relativeFrom="column">
+                  <wp:posOffset>3925019</wp:posOffset>
+                </wp:positionH>
+                <wp:positionV relativeFrom="paragraph">
+                  <wp:posOffset>2501660</wp:posOffset>
+                </wp:positionV>
+                <wp:extent cx="310551" cy="323850"/>
+                <wp:effectExtent l="0" t="0" r="32385" b="19050"/>
+                <wp:wrapNone/>
+                <wp:docPr id="24" name="Straight Connector 24"/>
+                <wp:cNvGraphicFramePr/>
+                <a:graphic xmlns:a="http://schemas.openxmlformats.org/drawingml/2006/main">
+                  <a:graphicData uri="http://schemas.microsoft.com/office/word/2010/wordprocessingShape">
+                    <wps:wsp>
+                      <wps:cNvCnPr/>
+                      <wps:spPr>
+                        <a:xfrm>
+                          <a:off x="0" y="0"/>
+                          <a:ext cx="310551" cy="323850"/>
+                        </a:xfrm>
+                        <a:prstGeom prst="line">
+                          <a:avLst/>
+                        </a:prstGeom>
+                      </wps:spPr>
+                      <wps:style>
+                        <a:lnRef idx="1">
+                          <a:schemeClr val="dk1"/>
+                        </a:lnRef>
+                        <a:fillRef idx="0">
+                          <a:schemeClr val="dk1"/>
+                        </a:fillRef>
+                        <a:effectRef idx="0">
+                          <a:schemeClr val="dk1"/>
+                        </a:effectRef>
+                        <a:fontRef idx="minor">
+                          <a:schemeClr val="tx1"/>
+                        </a:fontRef>
+                      </wps:style>
+                      <wps:bodyPr/>
+                    </wps:wsp>
+                  </a:graphicData>
+                </a:graphic>
+              </wp:anchor>
+            </w:drawing>
+          </mc:Choice>
+          <mc:Fallback>
+            <w:pict>
+              <v:line w14:anchorId="166419FE" id="Straight Connector 24" o:spid="_x0000_s1026" style="position:absolute;z-index:251686400;visibility:visible;mso-wrap-style:square;mso-wrap-distance-left:9pt;mso-wrap-distance-top:0;mso-wrap-distance-right:9pt;mso-wrap-distance-bottom:0;mso-position-horizontal:absolute;mso-position-horizontal-relative:text;mso-position-vertical:absolute;mso-position-vertical-relative:text" from="309.05pt,197pt" to="333.5pt,222.5pt" o:gfxdata="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" strokecolor="black [3040]"/>
+            </w:pict>
+          </mc:Fallback>
+        </mc:AlternateContent>
+      </w:r>
+      <w:r>
+        <w:rPr>
+          <w:noProof/>
+        </w:rPr>
+        <mc:AlternateContent>
+          <mc:Choice Requires="wps">
+            <w:drawing>
+              <wp:anchor distT="0" distB="0" distL="114300" distR="114300" simplePos="0" relativeHeight="251685376" behindDoc="0" locked="0" layoutInCell="1" allowOverlap="1" wp14:anchorId="6722FFA0" wp14:editId="44B585F3">
+                <wp:simplePos x="0" y="0"/>
+                <wp:positionH relativeFrom="column">
+                  <wp:posOffset>4223960</wp:posOffset>
+                </wp:positionH>
+                <wp:positionV relativeFrom="paragraph">
+                  <wp:posOffset>2809228</wp:posOffset>
+                </wp:positionV>
+                <wp:extent cx="1609725" cy="657225"/>
+                <wp:effectExtent l="0" t="0" r="28575" b="28575"/>
+                <wp:wrapNone/>
+                <wp:docPr id="23" name="Text Box 23"/>
+                <wp:cNvGraphicFramePr/>
+                <a:graphic xmlns:a="http://schemas.openxmlformats.org/drawingml/2006/main">
+                  <a:graphicData uri="http://schemas.microsoft.com/office/word/2010/wordprocessingShape">
+                    <wps:wsp>
+                      <wps:cNvSpPr txBox="1"/>
+                      <wps:spPr>
+                        <a:xfrm>
+                          <a:off x="0" y="0"/>
+                          <a:ext cx="1609725" cy="657225"/>
+                        </a:xfrm>
+                        <a:prstGeom prst="rect">
+                          <a:avLst/>
+                        </a:prstGeom>
+                        <a:ln/>
+                      </wps:spPr>
+                      <wps:style>
+                        <a:lnRef idx="2">
+                          <a:schemeClr val="accent1">
+                            <a:shade val="50000"/>
+                          </a:schemeClr>
+                        </a:lnRef>
+                        <a:fillRef idx="1">
+                          <a:schemeClr val="accent1"/>
+                        </a:fillRef>
+                        <a:effectRef idx="0">
+                          <a:schemeClr val="accent1"/>
+                        </a:effectRef>
+                        <a:fontRef idx="minor">
+                          <a:schemeClr val="lt1"/>
+                        </a:fontRef>
+                      </wps:style>
+                      <wps:txbx>
+                        <w:txbxContent>
+                          <w:p>
+                            <w:r>
+                              <w:t>Member Contact Info</w:t>
+                            </w:r>
+                          </w:p>
+                        </w:txbxContent>
+                      </wps:txbx>
+                      <wps:bodyPr rot="0" spcFirstLastPara="0" vertOverflow="overflow" horzOverflow="overflow" vert="horz" wrap="square" lIns="91440" tIns="45720" rIns="91440" bIns="45720" numCol="1" spcCol="0" rtlCol="0" fromWordArt="0" anchor="t" anchorCtr="0" forceAA="0" compatLnSpc="1">
+                        <a:prstTxWarp prst="textNoShape">
+                          <a:avLst/>
+                        </a:prstTxWarp>
+                        <a:noAutofit/>
+                      </wps:bodyPr>
+                    </wps:wsp>
+                  </a:graphicData>
+                </a:graphic>
+              </wp:anchor>
+            </w:drawing>
+          </mc:Choice>
+          <mc:Fallback>
+            <w:pict>
+              <v:shape w14:anchorId="6722FFA0" id="Text Box 23" o:spid="_x0000_s1027" type="#_x0000_t202" style="position:absolute;margin-left:332.6pt;margin-top:221.2pt;width:126.75pt;height:51.75pt;z-index:251685376;visibility:visible;mso-wrap-style:square;mso-wrap-distance-left:9pt;mso-wrap-distance-top:0;mso-wrap-distance-right:9pt;mso-wrap-distance-bottom:0;mso-position-horizontal:absolute;mso-position-horizontal-relative:text;mso-position-vertical:absolute;mso-position-vertical-relative:text;v-text-anchor:top" o:gfxdata="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" fillcolor="#4f81bd [3204]" strokecolor="#243f60 [1604]" strokeweight="2pt">
+                <v:textbox>
+                  <w:txbxContent>
+                    <w:p>
+                      <w:r>
+                        <w:t>Member Contact Info</w:t>
+                      </w:r>
+                    </w:p>
+                  </w:txbxContent>
+                </v:textbox>
+              </v:shape>
+            </w:pict>
+          </mc:Fallback>
+        </mc:AlternateContent>
+      </w:r>
+      <w:r>
+        <w:rPr>
+          <w:noProof/>
+        </w:rPr>
+        <mc:AlternateContent>
+          <mc:Choice Requires="wps">
+            <w:drawing>
+              <wp:anchor distT="0" distB="0" distL="114300" distR="114300" simplePos="0" relativeHeight="251684352" behindDoc="0" locked="0" layoutInCell="1" allowOverlap="1">
+                <wp:simplePos x="0" y="0"/>
+                <wp:positionH relativeFrom="column">
+                  <wp:posOffset>1847850</wp:posOffset>
+                </wp:positionH>
+                <wp:positionV relativeFrom="paragraph">
+                  <wp:posOffset>2505075</wp:posOffset>
+                </wp:positionV>
+                <wp:extent cx="457200" cy="323850"/>
+                <wp:effectExtent l="0" t="0" r="19050" b="19050"/>
+                <wp:wrapNone/>
+                <wp:docPr id="22" name="Straight Connector 22"/>
+                <wp:cNvGraphicFramePr/>
+                <a:graphic xmlns:a="http://schemas.openxmlformats.org/drawingml/2006/main">
+                  <a:graphicData uri="http://schemas.microsoft.com/office/word/2010/wordprocessingShape">
+                    <wps:wsp>
+                      <wps:cNvCnPr/>
+                      <wps:spPr>
+                        <a:xfrm flipV="1">
+                          <a:off x="0" y="0"/>
+                          <a:ext cx="457200" cy="323850"/>
+                        </a:xfrm>
+                        <a:prstGeom prst="line">
+                          <a:avLst/>
+                        </a:prstGeom>
+                      </wps:spPr>
+                      <wps:style>
+                        <a:lnRef idx="1">
+                          <a:schemeClr val="dk1"/>
+                        </a:lnRef>
+                        <a:fillRef idx="0">
+                          <a:schemeClr val="dk1"/>
+                        </a:fillRef>
+                        <a:effectRef idx="0">
+                          <a:schemeClr val="dk1"/>
+                        </a:effectRef>
+                        <a:fontRef idx="minor">
+                          <a:schemeClr val="tx1"/>
+                        </a:fontRef>
+                      </wps:style>
+                      <wps:bodyPr/>
+                    </wps:wsp>
+                  </a:graphicData>
+                </a:graphic>
+              </wp:anchor>
+            </w:drawing>
+          </mc:Choice>
+          <mc:Fallback>
+            <w:pict>
+              <v:line w14:anchorId="315EFC48" id="Straight Connector 22" o:spid="_x0000_s1026" style="position:absolute;flip:y;z-index:251684352;visibility:visible;mso-wrap-style:square;mso-wrap-distance-left:9pt;mso-wrap-distance-top:0;mso-wrap-distance-right:9pt;mso-wrap-distance-bottom:0;mso-position-horizontal:absolute;mso-position-horizontal-relative:text;mso-position-vertical:absolute;mso-position-vertical-relative:text" from="145.5pt,197.25pt" to="181.5pt,222.75pt" o:gfxdata="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" strokecolor="black [3040]"/>
+            </w:pict>
+          </mc:Fallback>
+        </mc:AlternateContent>
+      </w:r>
+      <w:r>
+        <w:rPr>
+          <w:noProof/>
+        </w:rPr>
+        <mc:AlternateContent>
+          <mc:Choice Requires="wps">
+            <w:drawing>
+              <wp:anchor distT="0" distB="0" distL="114300" distR="114300" simplePos="0" relativeHeight="251682304" behindDoc="0" locked="0" layoutInCell="1" allowOverlap="1" wp14:anchorId="4958191A" wp14:editId="53C7D8EE">
+                <wp:simplePos x="0" y="0"/>
+                <wp:positionH relativeFrom="column">
+                  <wp:posOffset>228600</wp:posOffset>
+                </wp:positionH>
+                <wp:positionV relativeFrom="paragraph">
+                  <wp:posOffset>2828925</wp:posOffset>
+                </wp:positionV>
+                <wp:extent cx="1609725" cy="657225"/>
+                <wp:effectExtent l="0" t="0" r="28575" b="28575"/>
+                <wp:wrapNone/>
+                <wp:docPr id="21" name="Text Box 21"/>
+                <wp:cNvGraphicFramePr/>
+                <a:graphic xmlns:a="http://schemas.openxmlformats.org/drawingml/2006/main">
+                  <a:graphicData uri="http://schemas.microsoft.com/office/word/2010/wordprocessingShape">
+                    <wps:wsp>
+                      <wps:cNvSpPr txBox="1"/>
+                      <wps:spPr>
+                        <a:xfrm>
+                          <a:off x="0" y="0"/>
+                          <a:ext cx="1609725" cy="657225"/>
+                        </a:xfrm>
+                        <a:prstGeom prst="rect">
+                          <a:avLst/>
+                        </a:prstGeom>
+                        <a:ln/>
+                      </wps:spPr>
+                      <wps:style>
+                        <a:lnRef idx="2">
+                          <a:schemeClr val="accent1">
+                            <a:shade val="50000"/>
+                          </a:schemeClr>
+                        </a:lnRef>
+                        <a:fillRef idx="1">
+                          <a:schemeClr val="accent1"/>
+                        </a:fillRef>
+                        <a:effectRef idx="0">
+                          <a:schemeClr val="accent1"/>
+                        </a:effectRef>
+                        <a:fontRef idx="minor">
+                          <a:schemeClr val="lt1"/>
+                        </a:fontRef>
+                      </wps:style>
+                      <wps:txbx>
+                        <w:txbxContent>
+                          <w:p>
+                            <w:r>
+                              <w:t>Members</w:t>
+                            </w:r>
+                            <w:r>
+                              <w:t xml:space="preserve"> Login</w:t>
+                            </w:r>
+                          </w:p>
+                        </w:txbxContent>
+                      </wps:txbx>
+                      <wps:bodyPr rot="0" spcFirstLastPara="0" vertOverflow="overflow" horzOverflow="overflow" vert="horz" wrap="square" lIns="91440" tIns="45720" rIns="91440" bIns="45720" numCol="1" spcCol="0" rtlCol="0" fromWordArt="0" anchor="t" anchorCtr="0" forceAA="0" compatLnSpc="1">
+                        <a:prstTxWarp prst="textNoShape">
+                          <a:avLst/>
+                        </a:prstTxWarp>
+                        <a:noAutofit/>
+                      </wps:bodyPr>
+                    </wps:wsp>
+                  </a:graphicData>
+                </a:graphic>
+              </wp:anchor>
+            </w:drawing>
+          </mc:Choice>
+          <mc:Fallback>
+            <w:pict>
+              <v:shape w14:anchorId="4958191A" id="Text Box 21" o:spid="_x0000_s1028" type="#_x0000_t202" style="position:absolute;margin-left:18pt;margin-top:222.75pt;width:126.75pt;height:51.75pt;z-index:251682304;visibility:visible;mso-wrap-style:square;mso-wrap-distance-left:9pt;mso-wrap-distance-top:0;mso-wrap-distance-right:9pt;mso-wrap-distance-bottom:0;mso-position-horizontal:absolute;mso-position-horizontal-relative:text;mso-position-vertical:absolute;mso-position-vertical-relative:text;v-text-anchor:top" o:gfxdata="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" fillcolor="#4f81bd [3204]" strokecolor="#243f60 [1604]" strokeweight="2pt">
+                <v:textbox>
+                  <w:txbxContent>
+                    <w:p>
+                      <w:r>
+                        <w:t>Members</w:t>
+                      </w:r>
+                      <w:r>
+                        <w:t xml:space="preserve"> Login</w:t>
+                      </w:r>
+                    </w:p>
+                  </w:txbxContent>
+                </v:textbox>
+              </v:shape>
+            </w:pict>
+          </mc:Fallback>
+        </mc:AlternateContent>
+      </w:r>
+      <w:r>
+        <w:rPr>
+          <w:noProof/>
+        </w:rPr>
+        <mc:AlternateContent>
+          <mc:Choice Requires="wps">
+            <w:drawing>
+              <wp:anchor distT="0" distB="0" distL="114300" distR="114300" simplePos="0" relativeHeight="251680256" behindDoc="0" locked="0" layoutInCell="1" allowOverlap="1">
                 <wp:simplePos x="0" y="0"/>
                 <wp:positionH relativeFrom="column">
                   <wp:posOffset>3771900</wp:posOffset>
@@ -60,12 +529,11 @@
           </mc:Choice>
           <mc:Fallback>
             <w:pict>
-              <v:line id="Straight Connector 15" o:spid="_x0000_s1026" style="position:absolute;flip:x;z-index:251688960;visibility:visible;mso-wrap-style:square;mso-wrap-distance-left:9pt;mso-wrap-distance-top:0;mso-wrap-distance-right:9pt;mso-wrap-distance-bottom:0;mso-position-horizontal:absolute;mso-position-horizontal-relative:text;mso-position-vertical:absolute;mso-position-vertical-relative:text" from="297pt,39.75pt" to="334.5pt,66pt" o:gfxdata="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" strokecolor="black [3040]"/>
+              <v:line w14:anchorId="72C5F9F5" id="Straight Connector 15" o:spid="_x0000_s1026" style="position:absolute;flip:x;z-index:251680256;visibility:visible;mso-wrap-style:square;mso-wrap-distance-left:9pt;mso-wrap-distance-top:0;mso-wrap-distance-right:9pt;mso-wrap-distance-bottom:0;mso-position-horizontal:absolute;mso-position-horizontal-relative:text;mso-position-vertical:absolute;mso-position-vertical-relative:text" from="297pt,39.75pt" to="334.5pt,66pt" o:gfxdata="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" strokecolor="black [3040]"/>
             </w:pict>
           </mc:Fallback>
         </mc:AlternateContent>
       </w:r>
-      <w:bookmarkEnd w:id="0"/>
       <w:r>
         <w:rPr>
           <w:noProof/>
@@ -73,7 +541,7 @@
         <mc:AlternateContent>
           <mc:Choice Requires="wps">
             <w:drawing>
-              <wp:anchor distT="0" distB="0" distL="114300" distR="114300" simplePos="0" relativeHeight="251687936" behindDoc="0" locked="0" layoutInCell="1" allowOverlap="1" wp14:anchorId="4EA43662" wp14:editId="0CC73767">
+              <wp:anchor distT="0" distB="0" distL="114300" distR="114300" simplePos="0" relativeHeight="251677184" behindDoc="0" locked="0" layoutInCell="1" allowOverlap="1" wp14:anchorId="4EA43662" wp14:editId="0CC73767">
                 <wp:simplePos x="0" y="0"/>
                 <wp:positionH relativeFrom="column">
                   <wp:posOffset>4248150</wp:posOffset>
@@ -139,11 +607,7 @@
           </mc:Choice>
           <mc:Fallback>
             <w:pict>
-              <v:shapetype id="_x0000_t202" coordsize="21600,21600" o:spt="202" path="m,l,21600r21600,l21600,xe">
-                <v:stroke joinstyle="miter"/>
-                <v:path gradientshapeok="t" o:connecttype="rect"/>
-              </v:shapetype>
-              <v:shape id="Text Box 13" o:spid="_x0000_s1026" type="#_x0000_t202" style="position:absolute;margin-left:334.5pt;margin-top:-12pt;width:126.75pt;height:51.75pt;z-index:251687936;visibility:visible;mso-wrap-style:square;mso-wrap-distance-left:9pt;mso-wrap-distance-top:0;mso-wrap-distance-right:9pt;mso-wrap-distance-bottom:0;mso-position-horizontal:absolute;mso-position-horizontal-relative:text;mso-position-vertical:absolute;mso-position-vertical-relative:text;v-text-anchor:top" o:gfxdata="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" fillcolor="#4f81bd [3204]" strokecolor="#243f60 [1604]" strokeweight="2pt">
+              <v:shape w14:anchorId="4EA43662" id="Text Box 13" o:spid="_x0000_s1029" type="#_x0000_t202" style="position:absolute;margin-left:334.5pt;margin-top:-12pt;width:126.75pt;height:51.75pt;z-index:251677184;visibility:visible;mso-wrap-style:square;mso-wrap-distance-left:9pt;mso-wrap-distance-top:0;mso-wrap-distance-right:9pt;mso-wrap-distance-bottom:0;mso-position-horizontal:absolute;mso-position-horizontal-relative:text;mso-position-vertical:absolute;mso-position-vertical-relative:text;v-text-anchor:top" o:gfxdata="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" fillcolor="#4f81bd [3204]" strokecolor="#243f60 [1604]" strokeweight="2pt">
                 <v:textbox>
                   <w:txbxContent>
                     <w:p>
@@ -165,7 +629,7 @@
         <mc:AlternateContent>
           <mc:Choice Requires="wps">
             <w:drawing>
-              <wp:anchor distT="0" distB="0" distL="114300" distR="114300" simplePos="0" relativeHeight="251685888" behindDoc="0" locked="0" layoutInCell="1" allowOverlap="1" wp14:anchorId="20D94849" wp14:editId="4AB6E7DE">
+              <wp:anchor distT="0" distB="0" distL="114300" distR="114300" simplePos="0" relativeHeight="251674112" behindDoc="0" locked="0" layoutInCell="1" allowOverlap="1" wp14:anchorId="20D94849" wp14:editId="4AB6E7DE">
                 <wp:simplePos x="0" y="0"/>
                 <wp:positionH relativeFrom="column">
                   <wp:posOffset>3771900</wp:posOffset>
@@ -214,7 +678,7 @@
           </mc:Choice>
           <mc:Fallback>
             <w:pict>
-              <v:line id="Straight Connector 6" o:spid="_x0000_s1026" style="position:absolute;z-index:251685888;visibility:visible;mso-wrap-style:square;mso-wrap-distance-left:9pt;mso-wrap-distance-top:0;mso-wrap-distance-right:9pt;mso-wrap-distance-bottom:0;mso-position-horizontal:absolute;mso-position-horizontal-relative:text;mso-position-vertical:absolute;mso-position-vertical-relative:text" from="297pt,93pt" to="330pt,93pt" o:gfxdata="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" strokecolor="black [3040]"/>
+              <v:line w14:anchorId="36EE290A" id="Straight Connector 6" o:spid="_x0000_s1026" style="position:absolute;z-index:251674112;visibility:visible;mso-wrap-style:square;mso-wrap-distance-left:9pt;mso-wrap-distance-top:0;mso-wrap-distance-right:9pt;mso-wrap-distance-bottom:0;mso-position-horizontal:absolute;mso-position-horizontal-relative:text;mso-position-vertical:absolute;mso-position-vertical-relative:text" from="297pt,93pt" to="330pt,93pt" o:gfxdata="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" strokecolor="black [3040]"/>
             </w:pict>
           </mc:Fallback>
         </mc:AlternateContent>
@@ -226,7 +690,7 @@
         <mc:AlternateContent>
           <mc:Choice Requires="wps">
             <w:drawing>
-              <wp:anchor distT="0" distB="0" distL="114300" distR="114300" simplePos="0" relativeHeight="251684864" behindDoc="0" locked="0" layoutInCell="1" allowOverlap="1" wp14:anchorId="65EA1733" wp14:editId="6088DA6A">
+              <wp:anchor distT="0" distB="0" distL="114300" distR="114300" simplePos="0" relativeHeight="251671040" behindDoc="0" locked="0" layoutInCell="1" allowOverlap="1" wp14:anchorId="65EA1733" wp14:editId="6088DA6A">
                 <wp:simplePos x="0" y="0"/>
                 <wp:positionH relativeFrom="column">
                   <wp:posOffset>3914775</wp:posOffset>
@@ -275,7 +739,7 @@
           </mc:Choice>
           <mc:Fallback>
             <w:pict>
-              <v:line id="Straight Connector 3" o:spid="_x0000_s1026" style="position:absolute;flip:y;z-index:251684864;visibility:visible;mso-wrap-style:square;mso-wrap-distance-left:9pt;mso-wrap-distance-top:0;mso-wrap-distance-right:9pt;mso-wrap-distance-bottom:0;mso-position-horizontal:absolute;mso-position-horizontal-relative:text;mso-position-vertical:absolute;mso-position-vertical-relative:text" from="308.25pt,117.75pt" to="330pt,146.25pt" o:gfxdata="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" strokecolor="black [3040]"/>
+              <v:line w14:anchorId="37AC74F0" id="Straight Connector 3" o:spid="_x0000_s1026" style="position:absolute;flip:y;z-index:251671040;visibility:visible;mso-wrap-style:square;mso-wrap-distance-left:9pt;mso-wrap-distance-top:0;mso-wrap-distance-right:9pt;mso-wrap-distance-bottom:0;mso-position-horizontal:absolute;mso-position-horizontal-relative:text;mso-position-vertical:absolute;mso-position-vertical-relative:text" from="308.25pt,117.75pt" to="330pt,146.25pt" o:gfxdata="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" strokecolor="black [3040]"/>
             </w:pict>
           </mc:Fallback>
         </mc:AlternateContent>
@@ -287,7 +751,7 @@
         <mc:AlternateContent>
           <mc:Choice Requires="wps">
             <w:drawing>
-              <wp:anchor distT="0" distB="0" distL="114300" distR="114300" simplePos="0" relativeHeight="251683840" behindDoc="0" locked="0" layoutInCell="1" allowOverlap="1" wp14:anchorId="7D2FFB02" wp14:editId="34BD6826">
+              <wp:anchor distT="0" distB="0" distL="114300" distR="114300" simplePos="0" relativeHeight="251667968" behindDoc="0" locked="0" layoutInCell="1" allowOverlap="1" wp14:anchorId="7D2FFB02" wp14:editId="34BD6826">
                 <wp:simplePos x="0" y="0"/>
                 <wp:positionH relativeFrom="column">
                   <wp:posOffset>4191000</wp:posOffset>
@@ -359,19 +823,12 @@
           </mc:Choice>
           <mc:Fallback>
             <w:pict>
-              <v:shapetype id="_x0000_t202" coordsize="21600,21600" o:spt="202" path="m,l,21600r21600,l21600,xe">
-                <v:stroke joinstyle="miter"/>
-                <v:path gradientshapeok="t" o:connecttype="rect"/>
-              </v:shapetype>
-              <v:shape id="Text Box 1" o:spid="_x0000_s1026" type="#_x0000_t202" style="position:absolute;margin-left:330pt;margin-top:66pt;width:126.75pt;height:51.75pt;z-index:251683840;visibility:visible;mso-wrap-style:square;mso-wrap-distance-left:9pt;mso-wrap-distance-top:0;mso-wrap-distance-right:9pt;mso-wrap-distance-bottom:0;mso-position-horizontal:absolute;mso-position-horizontal-relative:text;mso-position-vertical:absolute;mso-position-vertical-relative:text;v-text-anchor:top" o:gfxdata="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" fillcolor="#4f81bd [3204]" strokecolor="#243f60 [1604]" strokeweight="2pt">
+              <v:shape w14:anchorId="7D2FFB02" id="Text Box 1" o:spid="_x0000_s1030" type="#_x0000_t202" style="position:absolute;margin-left:330pt;margin-top:66pt;width:126.75pt;height:51.75pt;z-index:251667968;visibility:visible;mso-wrap-style:square;mso-wrap-distance-left:9pt;mso-wrap-distance-top:0;mso-wrap-distance-right:9pt;mso-wrap-distance-bottom:0;mso-position-horizontal:absolute;mso-position-horizontal-relative:text;mso-position-vertical:absolute;mso-position-vertical-relative:text;v-text-anchor:top" o:gfxdata="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" fillcolor="#4f81bd [3204]" strokecolor="#243f60 [1604]" strokeweight="2pt">
                 <v:textbox>
                   <w:txbxContent>
                     <w:p>
                       <w:r>
-                        <w:t>P</w:t>
-                      </w:r>
-                      <w:r>
-                        <w:t>ayment</w:t>
+                        <w:t>Payment</w:t>
                       </w:r>
                       <w:r>
                         <w:t xml:space="preserve"> </w:t>
@@ -394,7 +851,7 @@
         <mc:AlternateContent>
           <mc:Choice Requires="wps">
             <w:drawing>
-              <wp:anchor distT="0" distB="0" distL="114300" distR="114300" simplePos="0" relativeHeight="251669504" behindDoc="0" locked="0" layoutInCell="1" allowOverlap="1" wp14:anchorId="61514D59" wp14:editId="07113D7B">
+              <wp:anchor distT="0" distB="0" distL="114300" distR="114300" simplePos="0" relativeHeight="251638272" behindDoc="0" locked="0" layoutInCell="1" allowOverlap="1" wp14:anchorId="61514D59" wp14:editId="07113D7B">
                 <wp:simplePos x="0" y="0"/>
                 <wp:positionH relativeFrom="column">
                   <wp:posOffset>971550</wp:posOffset>
@@ -446,7 +903,7 @@
           </mc:Choice>
           <mc:Fallback>
             <w:pict>
-              <v:line id="Straight Connector 9" o:spid="_x0000_s1026" style="position:absolute;z-index:251669504;visibility:visible;mso-wrap-style:square;mso-width-percent:0;mso-wrap-distance-left:9pt;mso-wrap-distance-top:0;mso-wrap-distance-right:9pt;mso-wrap-distance-bottom:0;mso-position-horizontal:absolute;mso-position-horizontal-relative:text;mso-position-vertical:absolute;mso-position-vertical-relative:text;mso-width-percent:0;mso-width-relative:margin" from="76.5pt,120pt" to="76.5pt,146.25pt" o:gfxdata="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" strokecolor="black [3040]"/>
+              <v:line w14:anchorId="054887A0" id="Straight Connector 9" o:spid="_x0000_s1026" style="position:absolute;z-index:251638272;visibility:visible;mso-wrap-style:square;mso-width-percent:0;mso-wrap-distance-left:9pt;mso-wrap-distance-top:0;mso-wrap-distance-right:9pt;mso-wrap-distance-bottom:0;mso-position-horizontal:absolute;mso-position-horizontal-relative:text;mso-position-vertical:absolute;mso-position-vertical-relative:text;mso-width-percent:0;mso-width-relative:margin" from="76.5pt,120pt" to="76.5pt,146.25pt" o:gfxdata="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" strokecolor="black [3040]"/>
             </w:pict>
           </mc:Fallback>
         </mc:AlternateContent>
@@ -458,7 +915,7 @@
         <mc:AlternateContent>
           <mc:Choice Requires="wps">
             <w:drawing>
-              <wp:anchor distT="0" distB="0" distL="114300" distR="114300" simplePos="0" relativeHeight="251672576" behindDoc="0" locked="0" layoutInCell="1" allowOverlap="1" wp14:anchorId="3B704B9C" wp14:editId="5E1174CA">
+              <wp:anchor distT="0" distB="0" distL="114300" distR="114300" simplePos="0" relativeHeight="251646464" behindDoc="0" locked="0" layoutInCell="1" allowOverlap="1" wp14:anchorId="3B704B9C" wp14:editId="5E1174CA">
                 <wp:simplePos x="0" y="0"/>
                 <wp:positionH relativeFrom="column">
                   <wp:posOffset>3124200</wp:posOffset>
@@ -513,7 +970,7 @@
           </mc:Choice>
           <mc:Fallback>
             <w:pict>
-              <v:line id="Straight Connector 12" o:spid="_x0000_s1026" style="position:absolute;z-index:251672576;visibility:visible;mso-wrap-style:square;mso-width-percent:0;mso-height-percent:0;mso-wrap-distance-left:9pt;mso-wrap-distance-top:0;mso-wrap-distance-right:9pt;mso-wrap-distance-bottom:0;mso-position-horizontal:absolute;mso-position-horizontal-relative:text;mso-position-vertical:absolute;mso-position-vertical-relative:text;mso-width-percent:0;mso-height-percent:0;mso-width-relative:margin;mso-height-relative:margin" from="246pt,119.25pt" to="246pt,145.5pt" o:gfxdata="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" strokecolor="black [3040]"/>
+              <v:line w14:anchorId="1D082F22" id="Straight Connector 12" o:spid="_x0000_s1026" style="position:absolute;z-index:251646464;visibility:visible;mso-wrap-style:square;mso-width-percent:0;mso-height-percent:0;mso-wrap-distance-left:9pt;mso-wrap-distance-top:0;mso-wrap-distance-right:9pt;mso-wrap-distance-bottom:0;mso-position-horizontal:absolute;mso-position-horizontal-relative:text;mso-position-vertical:absolute;mso-position-vertical-relative:text;mso-width-percent:0;mso-height-percent:0;mso-width-relative:margin;mso-height-relative:margin" from="246pt,119.25pt" to="246pt,145.5pt" o:gfxdata="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" strokecolor="black [3040]"/>
             </w:pict>
           </mc:Fallback>
         </mc:AlternateContent>
@@ -525,7 +982,7 @@
         <mc:AlternateContent>
           <mc:Choice Requires="wps">
             <w:drawing>
-              <wp:anchor distT="0" distB="0" distL="114300" distR="114300" simplePos="0" relativeHeight="251671552" behindDoc="0" locked="0" layoutInCell="1" allowOverlap="1" wp14:anchorId="5EBA5068" wp14:editId="2CAB9C9E">
+              <wp:anchor distT="0" distB="0" distL="114300" distR="114300" simplePos="0" relativeHeight="251643392" behindDoc="0" locked="0" layoutInCell="1" allowOverlap="1" wp14:anchorId="5EBA5068" wp14:editId="2CAB9C9E">
                 <wp:simplePos x="0" y="0"/>
                 <wp:positionH relativeFrom="column">
                   <wp:posOffset>2971800</wp:posOffset>
@@ -580,7 +1037,7 @@
           </mc:Choice>
           <mc:Fallback>
             <w:pict>
-              <v:line id="Straight Connector 11" o:spid="_x0000_s1026" style="position:absolute;flip:y;z-index:251671552;visibility:visible;mso-wrap-style:square;mso-width-percent:0;mso-height-percent:0;mso-wrap-distance-left:9pt;mso-wrap-distance-top:0;mso-wrap-distance-right:9pt;mso-wrap-distance-bottom:0;mso-position-horizontal:absolute;mso-position-horizontal-relative:text;mso-position-vertical:absolute;mso-position-vertical-relative:text;mso-width-percent:0;mso-height-percent:0;mso-width-relative:margin;mso-height-relative:margin" from="234pt,39.75pt" to="234pt,66.75pt" o:gfxdata="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" strokecolor="black [3040]"/>
+              <v:line w14:anchorId="7026B1DF" id="Straight Connector 11" o:spid="_x0000_s1026" style="position:absolute;flip:y;z-index:251643392;visibility:visible;mso-wrap-style:square;mso-width-percent:0;mso-height-percent:0;mso-wrap-distance-left:9pt;mso-wrap-distance-top:0;mso-wrap-distance-right:9pt;mso-wrap-distance-bottom:0;mso-position-horizontal:absolute;mso-position-horizontal-relative:text;mso-position-vertical:absolute;mso-position-vertical-relative:text;mso-width-percent:0;mso-height-percent:0;mso-width-relative:margin;mso-height-relative:margin" from="234pt,39.75pt" to="234pt,66.75pt" o:gfxdata="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" strokecolor="black [3040]"/>
             </w:pict>
           </mc:Fallback>
         </mc:AlternateContent>
@@ -592,7 +1049,7 @@
         <mc:AlternateContent>
           <mc:Choice Requires="wps">
             <w:drawing>
-              <wp:anchor distT="0" distB="0" distL="114300" distR="114300" simplePos="0" relativeHeight="251664384" behindDoc="0" locked="0" layoutInCell="1" allowOverlap="1" wp14:anchorId="45D62479" wp14:editId="43421A5C">
+              <wp:anchor distT="0" distB="0" distL="114300" distR="114300" simplePos="0" relativeHeight="251635200" behindDoc="0" locked="0" layoutInCell="1" allowOverlap="1" wp14:anchorId="45D62479" wp14:editId="43421A5C">
                 <wp:simplePos x="0" y="0"/>
                 <wp:positionH relativeFrom="column">
                   <wp:posOffset>2162175</wp:posOffset>
@@ -658,11 +1115,7 @@
           </mc:Choice>
           <mc:Fallback>
             <w:pict>
-              <v:shapetype id="_x0000_t202" coordsize="21600,21600" o:spt="202" path="m,l,21600r21600,l21600,xe">
-                <v:stroke joinstyle="miter"/>
-                <v:path gradientshapeok="t" o:connecttype="rect"/>
-              </v:shapetype>
-              <v:shape id="Text Box 5" o:spid="_x0000_s1026" type="#_x0000_t202" style="position:absolute;margin-left:170.25pt;margin-top:-12pt;width:126.75pt;height:51.75pt;z-index:251664384;visibility:visible;mso-wrap-style:square;mso-wrap-distance-left:9pt;mso-wrap-distance-top:0;mso-wrap-distance-right:9pt;mso-wrap-distance-bottom:0;mso-position-horizontal:absolute;mso-position-horizontal-relative:text;mso-position-vertical:absolute;mso-position-vertical-relative:text;v-text-anchor:top" o:gfxdata="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" fillcolor="#4f81bd [3204]" strokecolor="#243f60 [1604]" strokeweight="2pt">
+              <v:shape w14:anchorId="45D62479" id="Text Box 5" o:spid="_x0000_s1031" type="#_x0000_t202" style="position:absolute;margin-left:170.25pt;margin-top:-12pt;width:126.75pt;height:51.75pt;z-index:251635200;visibility:visible;mso-wrap-style:square;mso-wrap-distance-left:9pt;mso-wrap-distance-top:0;mso-wrap-distance-right:9pt;mso-wrap-distance-bottom:0;mso-position-horizontal:absolute;mso-position-horizontal-relative:text;mso-position-vertical:absolute;mso-position-vertical-relative:text;v-text-anchor:top" o:gfxdata="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" fillcolor="#4f81bd [3204]" strokecolor="#243f60 [1604]" strokeweight="2pt">
                 <v:textbox>
                   <w:txbxContent>
                     <w:p>
@@ -684,7 +1137,7 @@
         <mc:AlternateContent>
           <mc:Choice Requires="wps">
             <w:drawing>
-              <wp:anchor distT="0" distB="0" distL="114300" distR="114300" simplePos="0" relativeHeight="251681792" behindDoc="0" locked="0" layoutInCell="1" allowOverlap="1" wp14:anchorId="746BF795" wp14:editId="6D05F9C0">
+              <wp:anchor distT="0" distB="0" distL="114300" distR="114300" simplePos="0" relativeHeight="251664896" behindDoc="0" locked="0" layoutInCell="1" allowOverlap="1" wp14:anchorId="746BF795" wp14:editId="6D05F9C0">
                 <wp:simplePos x="0" y="0"/>
                 <wp:positionH relativeFrom="column">
                   <wp:posOffset>3914775</wp:posOffset>
@@ -733,7 +1186,7 @@
           </mc:Choice>
           <mc:Fallback>
             <w:pict>
-              <v:line id="Straight Connector 20" o:spid="_x0000_s1026" style="position:absolute;z-index:251681792;visibility:visible;mso-wrap-style:square;mso-wrap-distance-left:9pt;mso-wrap-distance-top:0;mso-wrap-distance-right:9pt;mso-wrap-distance-bottom:0;mso-position-horizontal:absolute;mso-position-horizontal-relative:text;mso-position-vertical:absolute;mso-position-vertical-relative:text" from="308.25pt,166.5pt" to="330pt,166.5pt" o:gfxdata="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" strokecolor="black [3040]"/>
+              <v:line w14:anchorId="7A992C04" id="Straight Connector 20" o:spid="_x0000_s1026" style="position:absolute;z-index:251664896;visibility:visible;mso-wrap-style:square;mso-wrap-distance-left:9pt;mso-wrap-distance-top:0;mso-wrap-distance-right:9pt;mso-wrap-distance-bottom:0;mso-position-horizontal:absolute;mso-position-horizontal-relative:text;mso-position-vertical:absolute;mso-position-vertical-relative:text" from="308.25pt,166.5pt" to="330pt,166.5pt" o:gfxdata="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" strokecolor="black [3040]"/>
             </w:pict>
           </mc:Fallback>
         </mc:AlternateContent>
@@ -745,7 +1198,7 @@
         <mc:AlternateContent>
           <mc:Choice Requires="wps">
             <w:drawing>
-              <wp:anchor distT="0" distB="0" distL="114300" distR="114300" simplePos="0" relativeHeight="251680768" behindDoc="0" locked="0" layoutInCell="1" allowOverlap="1" wp14:anchorId="194B26E0" wp14:editId="731F170B">
+              <wp:anchor distT="0" distB="0" distL="114300" distR="114300" simplePos="0" relativeHeight="251661824" behindDoc="0" locked="0" layoutInCell="1" allowOverlap="1" wp14:anchorId="194B26E0" wp14:editId="731F170B">
                 <wp:simplePos x="0" y="0"/>
                 <wp:positionH relativeFrom="column">
                   <wp:posOffset>4191000</wp:posOffset>
@@ -811,7 +1264,7 @@
           </mc:Choice>
           <mc:Fallback>
             <w:pict>
-              <v:shape id="Text Box 19" o:spid="_x0000_s1027" type="#_x0000_t202" style="position:absolute;margin-left:330pt;margin-top:145.5pt;width:126.75pt;height:51.75pt;z-index:251680768;visibility:visible;mso-wrap-style:square;mso-wrap-distance-left:9pt;mso-wrap-distance-top:0;mso-wrap-distance-right:9pt;mso-wrap-distance-bottom:0;mso-position-horizontal:absolute;mso-position-horizontal-relative:text;mso-position-vertical:absolute;mso-position-vertical-relative:text;v-text-anchor:top" o:gfxdata="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" fillcolor="#4f81bd [3204]" strokecolor="#243f60 [1604]" strokeweight="2pt">
+              <v:shape w14:anchorId="194B26E0" id="Text Box 19" o:spid="_x0000_s1032" type="#_x0000_t202" style="position:absolute;margin-left:330pt;margin-top:145.5pt;width:126.75pt;height:51.75pt;z-index:251661824;visibility:visible;mso-wrap-style:square;mso-wrap-distance-left:9pt;mso-wrap-distance-top:0;mso-wrap-distance-right:9pt;mso-wrap-distance-bottom:0;mso-position-horizontal:absolute;mso-position-horizontal-relative:text;mso-position-vertical:absolute;mso-position-vertical-relative:text;v-text-anchor:top" o:gfxdata="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" fillcolor="#4f81bd [3204]" strokecolor="#243f60 [1604]" strokeweight="2pt">
                 <v:textbox>
                   <w:txbxContent>
                     <w:p>
@@ -833,7 +1286,7 @@
         <mc:AlternateContent>
           <mc:Choice Requires="wps">
             <w:drawing>
-              <wp:anchor distT="0" distB="0" distL="114300" distR="114300" simplePos="0" relativeHeight="251678720" behindDoc="0" locked="0" layoutInCell="1" allowOverlap="1" wp14:anchorId="0AC3FFA1" wp14:editId="1C3275EB">
+              <wp:anchor distT="0" distB="0" distL="114300" distR="114300" simplePos="0" relativeHeight="251658752" behindDoc="0" locked="0" layoutInCell="1" allowOverlap="1" wp14:anchorId="0AC3FFA1" wp14:editId="1C3275EB">
                 <wp:simplePos x="0" y="0"/>
                 <wp:positionH relativeFrom="column">
                   <wp:posOffset>3133725</wp:posOffset>
@@ -882,7 +1335,7 @@
           </mc:Choice>
           <mc:Fallback>
             <w:pict>
-              <v:line id="Straight Connector 18" o:spid="_x0000_s1026" style="position:absolute;z-index:251678720;visibility:visible;mso-wrap-style:square;mso-wrap-distance-left:9pt;mso-wrap-distance-top:0;mso-wrap-distance-right:9pt;mso-wrap-distance-bottom:0;mso-position-horizontal:absolute;mso-position-horizontal-relative:text;mso-position-vertical:absolute;mso-position-vertical-relative:text" from="246.75pt,274.5pt" to="246.75pt,297.75pt" o:gfxdata="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" strokecolor="black [3040]"/>
+              <v:line w14:anchorId="525F0DE2" id="Straight Connector 18" o:spid="_x0000_s1026" style="position:absolute;z-index:251658752;visibility:visible;mso-wrap-style:square;mso-wrap-distance-left:9pt;mso-wrap-distance-top:0;mso-wrap-distance-right:9pt;mso-wrap-distance-bottom:0;mso-position-horizontal:absolute;mso-position-horizontal-relative:text;mso-position-vertical:absolute;mso-position-vertical-relative:text" from="246.75pt,274.5pt" to="246.75pt,297.75pt" o:gfxdata="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" strokecolor="black [3040]"/>
             </w:pict>
           </mc:Fallback>
         </mc:AlternateContent>
@@ -894,7 +1347,7 @@
         <mc:AlternateContent>
           <mc:Choice Requires="wps">
             <w:drawing>
-              <wp:anchor distT="0" distB="0" distL="114300" distR="114300" simplePos="0" relativeHeight="251677696" behindDoc="0" locked="0" layoutInCell="1" allowOverlap="1" wp14:anchorId="56E27536" wp14:editId="48B78557">
+              <wp:anchor distT="0" distB="0" distL="114300" distR="114300" simplePos="0" relativeHeight="251655680" behindDoc="0" locked="0" layoutInCell="1" allowOverlap="1" wp14:anchorId="56E27536" wp14:editId="48B78557">
                 <wp:simplePos x="0" y="0"/>
                 <wp:positionH relativeFrom="column">
                   <wp:posOffset>3133725</wp:posOffset>
@@ -943,7 +1396,7 @@
           </mc:Choice>
           <mc:Fallback>
             <w:pict>
-              <v:line id="Straight Connector 17" o:spid="_x0000_s1026" style="position:absolute;z-index:251677696;visibility:visible;mso-wrap-style:square;mso-wrap-distance-left:9pt;mso-wrap-distance-top:0;mso-wrap-distance-right:9pt;mso-wrap-distance-bottom:0;mso-position-horizontal:absolute;mso-position-horizontal-relative:text;mso-position-vertical:absolute;mso-position-vertical-relative:text" from="246.75pt,198pt" to="246.75pt,222.75pt" o:gfxdata="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" strokecolor="black [3040]"/>
+              <v:line w14:anchorId="2732FF3B" id="Straight Connector 17" o:spid="_x0000_s1026" style="position:absolute;z-index:251655680;visibility:visible;mso-wrap-style:square;mso-wrap-distance-left:9pt;mso-wrap-distance-top:0;mso-wrap-distance-right:9pt;mso-wrap-distance-bottom:0;mso-position-horizontal:absolute;mso-position-horizontal-relative:text;mso-position-vertical:absolute;mso-position-vertical-relative:text" from="246.75pt,198pt" to="246.75pt,222.75pt" o:gfxdata="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" strokecolor="black [3040]"/>
             </w:pict>
           </mc:Fallback>
         </mc:AlternateContent>
@@ -955,7 +1408,7 @@
         <mc:AlternateContent>
           <mc:Choice Requires="wps">
             <w:drawing>
-              <wp:anchor distT="0" distB="0" distL="114300" distR="114300" simplePos="0" relativeHeight="251676672" behindDoc="0" locked="0" layoutInCell="1" allowOverlap="1" wp14:anchorId="43832396" wp14:editId="18F90830">
+              <wp:anchor distT="0" distB="0" distL="114300" distR="114300" simplePos="0" relativeHeight="251652608" behindDoc="0" locked="0" layoutInCell="1" allowOverlap="1" wp14:anchorId="43832396" wp14:editId="18F90830">
                 <wp:simplePos x="0" y="0"/>
                 <wp:positionH relativeFrom="column">
                   <wp:posOffset>2305050</wp:posOffset>
@@ -1021,7 +1474,7 @@
           </mc:Choice>
           <mc:Fallback>
             <w:pict>
-              <v:shape id="Text Box 16" o:spid="_x0000_s1028" type="#_x0000_t202" style="position:absolute;margin-left:181.5pt;margin-top:297.75pt;width:126.75pt;height:51.75pt;z-index:251676672;visibility:visible;mso-wrap-style:square;mso-wrap-distance-left:9pt;mso-wrap-distance-top:0;mso-wrap-distance-right:9pt;mso-wrap-distance-bottom:0;mso-position-horizontal:absolute;mso-position-horizontal-relative:text;mso-position-vertical:absolute;mso-position-vertical-relative:text;v-text-anchor:top" o:gfxdata="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" fillcolor="#4f81bd [3204]" strokecolor="#243f60 [1604]" strokeweight="2pt">
+              <v:shape w14:anchorId="43832396" id="Text Box 16" o:spid="_x0000_s1033" type="#_x0000_t202" style="position:absolute;margin-left:181.5pt;margin-top:297.75pt;width:126.75pt;height:51.75pt;z-index:251652608;visibility:visible;mso-wrap-style:square;mso-wrap-distance-left:9pt;mso-wrap-distance-top:0;mso-wrap-distance-right:9pt;mso-wrap-distance-bottom:0;mso-position-horizontal:absolute;mso-position-horizontal-relative:text;mso-position-vertical:absolute;mso-position-vertical-relative:text;v-text-anchor:top" o:gfxdata="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" fillcolor="#4f81bd [3204]" strokecolor="#243f60 [1604]" strokeweight="2pt">
                 <v:textbox>
                   <w:txbxContent>
                     <w:p>
@@ -1043,7 +1496,7 @@
         <mc:AlternateContent>
           <mc:Choice Requires="wps">
             <w:drawing>
-              <wp:anchor distT="0" distB="0" distL="114300" distR="114300" simplePos="0" relativeHeight="251674624" behindDoc="0" locked="0" layoutInCell="1" allowOverlap="1" wp14:anchorId="24BBD2FC" wp14:editId="5499D434">
+              <wp:anchor distT="0" distB="0" distL="114300" distR="114300" simplePos="0" relativeHeight="251649536" behindDoc="0" locked="0" layoutInCell="1" allowOverlap="1" wp14:anchorId="24BBD2FC" wp14:editId="5499D434">
                 <wp:simplePos x="0" y="0"/>
                 <wp:positionH relativeFrom="column">
                   <wp:posOffset>2305050</wp:posOffset>
@@ -1115,7 +1568,7 @@
           </mc:Choice>
           <mc:Fallback>
             <w:pict>
-              <v:shape id="Text Box 14" o:spid="_x0000_s1031" type="#_x0000_t202" style="position:absolute;margin-left:181.5pt;margin-top:222.75pt;width:126.75pt;height:51.75pt;z-index:251674624;visibility:visible;mso-wrap-style:square;mso-wrap-distance-left:9pt;mso-wrap-distance-top:0;mso-wrap-distance-right:9pt;mso-wrap-distance-bottom:0;mso-position-horizontal:absolute;mso-position-horizontal-relative:text;mso-position-vertical:absolute;mso-position-vertical-relative:text;v-text-anchor:top" o:gfxdata="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" fillcolor="#4f81bd [3204]" strokecolor="#243f60 [1604]" strokeweight="2pt">
+              <v:shape w14:anchorId="24BBD2FC" id="Text Box 14" o:spid="_x0000_s1034" type="#_x0000_t202" style="position:absolute;margin-left:181.5pt;margin-top:222.75pt;width:126.75pt;height:51.75pt;z-index:251649536;visibility:visible;mso-wrap-style:square;mso-wrap-distance-left:9pt;mso-wrap-distance-top:0;mso-wrap-distance-right:9pt;mso-wrap-distance-bottom:0;mso-position-horizontal:absolute;mso-position-horizontal-relative:text;mso-position-vertical:absolute;mso-position-vertical-relative:text;v-text-anchor:top" o:gfxdata="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" fillcolor="#4f81bd [3204]" strokecolor="#243f60 [1604]" strokeweight="2pt">
                 <v:textbox>
                   <w:txbxContent>
                     <w:p>
@@ -1143,7 +1596,7 @@
         <mc:AlternateContent>
           <mc:Choice Requires="wps">
             <w:drawing>
-              <wp:anchor distT="0" distB="0" distL="114300" distR="114300" simplePos="0" relativeHeight="251662336" behindDoc="0" locked="0" layoutInCell="1" allowOverlap="1" wp14:anchorId="2C6EB3BF" wp14:editId="2DF26C99">
+              <wp:anchor distT="0" distB="0" distL="114300" distR="114300" simplePos="0" relativeHeight="251632128" behindDoc="0" locked="0" layoutInCell="1" allowOverlap="1" wp14:anchorId="2C6EB3BF" wp14:editId="2DF26C99">
                 <wp:simplePos x="0" y="0"/>
                 <wp:positionH relativeFrom="column">
                   <wp:posOffset>2162175</wp:posOffset>
@@ -1209,7 +1662,7 @@
           </mc:Choice>
           <mc:Fallback>
             <w:pict>
-              <v:shape id="Text Box 4" o:spid="_x0000_s1030" type="#_x0000_t202" style="position:absolute;margin-left:170.25pt;margin-top:66pt;width:126.75pt;height:51.75pt;z-index:251662336;visibility:visible;mso-wrap-style:square;mso-wrap-distance-left:9pt;mso-wrap-distance-top:0;mso-wrap-distance-right:9pt;mso-wrap-distance-bottom:0;mso-position-horizontal:absolute;mso-position-horizontal-relative:text;mso-position-vertical:absolute;mso-position-vertical-relative:text;v-text-anchor:top" o:gfxdata="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" fillcolor="#4f81bd [3204]" strokecolor="#243f60 [1604]" strokeweight="2pt">
+              <v:shape w14:anchorId="2C6EB3BF" id="Text Box 4" o:spid="_x0000_s1035" type="#_x0000_t202" style="position:absolute;margin-left:170.25pt;margin-top:66pt;width:126.75pt;height:51.75pt;z-index:251632128;visibility:visible;mso-wrap-style:square;mso-wrap-distance-left:9pt;mso-wrap-distance-top:0;mso-wrap-distance-right:9pt;mso-wrap-distance-bottom:0;mso-position-horizontal:absolute;mso-position-horizontal-relative:text;mso-position-vertical:absolute;mso-position-vertical-relative:text;v-text-anchor:top" o:gfxdata="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" fillcolor="#4f81bd [3204]" strokecolor="#243f60 [1604]" strokeweight="2pt">
                 <v:textbox>
                   <w:txbxContent>
                     <w:p>
@@ -1231,7 +1684,7 @@
         <mc:AlternateContent>
           <mc:Choice Requires="wps">
             <w:drawing>
-              <wp:anchor distT="0" distB="0" distL="114300" distR="114300" simplePos="0" relativeHeight="251670528" behindDoc="0" locked="0" layoutInCell="1" allowOverlap="1" wp14:anchorId="483CE4A0" wp14:editId="631BAD0F">
+              <wp:anchor distT="0" distB="0" distL="114300" distR="114300" simplePos="0" relativeHeight="251640320" behindDoc="0" locked="0" layoutInCell="1" allowOverlap="1" wp14:anchorId="483CE4A0" wp14:editId="631BAD0F">
                 <wp:simplePos x="0" y="0"/>
                 <wp:positionH relativeFrom="column">
                   <wp:posOffset>1762125</wp:posOffset>
@@ -1280,7 +1733,7 @@
           </mc:Choice>
           <mc:Fallback>
             <w:pict>
-              <v:line id="Straight Connector 10" o:spid="_x0000_s1026" style="position:absolute;z-index:251670528;visibility:visible;mso-wrap-style:square;mso-wrap-distance-left:9pt;mso-wrap-distance-top:0;mso-wrap-distance-right:9pt;mso-wrap-distance-bottom:0;mso-position-horizontal:absolute;mso-position-horizontal-relative:text;mso-position-vertical:absolute;mso-position-vertical-relative:text" from="138.75pt,162.75pt" to="181.5pt,162.75pt" o:gfxdata="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" strokecolor="black [3040]"/>
+              <v:line w14:anchorId="16868AC1" id="Straight Connector 10" o:spid="_x0000_s1026" style="position:absolute;z-index:251640320;visibility:visible;mso-wrap-style:square;mso-wrap-distance-left:9pt;mso-wrap-distance-top:0;mso-wrap-distance-right:9pt;mso-wrap-distance-bottom:0;mso-position-horizontal:absolute;mso-position-horizontal-relative:text;mso-position-vertical:absolute;mso-position-vertical-relative:text" from="138.75pt,162.75pt" to="181.5pt,162.75pt" o:gfxdata="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" strokecolor="black [3040]"/>
             </w:pict>
           </mc:Fallback>
         </mc:AlternateContent>
@@ -1292,7 +1745,7 @@
         <mc:AlternateContent>
           <mc:Choice Requires="wps">
             <w:drawing>
-              <wp:anchor distT="0" distB="0" distL="114300" distR="114300" simplePos="0" relativeHeight="251660288" behindDoc="0" locked="0" layoutInCell="1" allowOverlap="1" wp14:anchorId="4A487B79" wp14:editId="59B5A9E5">
+              <wp:anchor distT="0" distB="0" distL="114300" distR="114300" simplePos="0" relativeHeight="251629056" behindDoc="0" locked="0" layoutInCell="1" allowOverlap="1" wp14:anchorId="4A487B79" wp14:editId="59B5A9E5">
                 <wp:simplePos x="0" y="0"/>
                 <wp:positionH relativeFrom="column">
                   <wp:posOffset>2305050</wp:posOffset>
@@ -1358,7 +1811,7 @@
           </mc:Choice>
           <mc:Fallback>
             <w:pict>
-              <v:shape id="Text Box 2" o:spid="_x0000_s1031" type="#_x0000_t202" style="position:absolute;margin-left:181.5pt;margin-top:145.5pt;width:126.75pt;height:51.75pt;z-index:251660288;visibility:visible;mso-wrap-style:square;mso-wrap-distance-left:9pt;mso-wrap-distance-top:0;mso-wrap-distance-right:9pt;mso-wrap-distance-bottom:0;mso-position-horizontal:absolute;mso-position-horizontal-relative:text;mso-position-vertical:absolute;mso-position-vertical-relative:text;v-text-anchor:top" o:gfxdata="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" fillcolor="#4f81bd [3204]" strokecolor="#243f60 [1604]" strokeweight="2pt">
+              <v:shape w14:anchorId="4A487B79" id="Text Box 2" o:spid="_x0000_s1036" type="#_x0000_t202" style="position:absolute;margin-left:181.5pt;margin-top:145.5pt;width:126.75pt;height:51.75pt;z-index:251629056;visibility:visible;mso-wrap-style:square;mso-wrap-distance-left:9pt;mso-wrap-distance-top:0;mso-wrap-distance-right:9pt;mso-wrap-distance-bottom:0;mso-position-horizontal:absolute;mso-position-horizontal-relative:text;mso-position-vertical:absolute;mso-position-vertical-relative:text;v-text-anchor:top" o:gfxdata="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" fillcolor="#4f81bd [3204]" strokecolor="#243f60 [1604]" strokeweight="2pt">
                 <v:textbox>
                   <w:txbxContent>
                     <w:p>
@@ -1452,7 +1905,7 @@
           </mc:Choice>
           <mc:Fallback>
             <w:pict>
-              <v:shape id="Text Box 8" o:spid="_x0000_s1033" type="#_x0000_t202" style="position:absolute;margin-left:12pt;margin-top:146.25pt;width:126.75pt;height:51.75pt;z-index:251668480;visibility:visible;mso-wrap-style:square;mso-wrap-distance-left:9pt;mso-wrap-distance-top:0;mso-wrap-distance-right:9pt;mso-wrap-distance-bottom:0;mso-position-horizontal:absolute;mso-position-horizontal-relative:text;mso-position-vertical:absolute;mso-position-vertical-relative:text;v-text-anchor:top" o:gfxdata="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" fillcolor="#4f81bd [3204]" strokecolor="#243f60 [1604]" strokeweight="2pt">
+              <v:shape w14:anchorId="7B3B89A0" id="Text Box 8" o:spid="_x0000_s1037" type="#_x0000_t202" style="position:absolute;margin-left:12pt;margin-top:146.25pt;width:126.75pt;height:51.75pt;z-index:251668480;visibility:visible;mso-wrap-style:square;mso-wrap-distance-left:9pt;mso-wrap-distance-top:0;mso-wrap-distance-right:9pt;mso-wrap-distance-bottom:0;mso-position-horizontal:absolute;mso-position-horizontal-relative:text;mso-position-vertical:absolute;mso-position-vertical-relative:text;v-text-anchor:top" o:gfxdata="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" fillcolor="#4f81bd [3204]" strokecolor="#243f60 [1604]" strokeweight="2pt">
                 <v:textbox>
                   <w:txbxContent>
                     <w:p>
@@ -1546,7 +1999,7 @@
           </mc:Choice>
           <mc:Fallback>
             <w:pict>
-              <v:shape id="Text Box 7" o:spid="_x0000_s1033" type="#_x0000_t202" style="position:absolute;margin-left:12pt;margin-top:67.5pt;width:126.75pt;height:51.75pt;z-index:251666432;visibility:visible;mso-wrap-style:square;mso-wrap-distance-left:9pt;mso-wrap-distance-top:0;mso-wrap-distance-right:9pt;mso-wrap-distance-bottom:0;mso-position-horizontal:absolute;mso-position-horizontal-relative:text;mso-position-vertical:absolute;mso-position-vertical-relative:text;v-text-anchor:top" o:gfxdata="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" fillcolor="#4f81bd [3204]" strokecolor="#243f60 [1604]" strokeweight="2pt">
+              <v:shape w14:anchorId="61204FEB" id="Text Box 7" o:spid="_x0000_s1038" type="#_x0000_t202" style="position:absolute;margin-left:12pt;margin-top:67.5pt;width:126.75pt;height:51.75pt;z-index:251666432;visibility:visible;mso-wrap-style:square;mso-wrap-distance-left:9pt;mso-wrap-distance-top:0;mso-wrap-distance-right:9pt;mso-wrap-distance-bottom:0;mso-position-horizontal:absolute;mso-position-horizontal-relative:text;mso-position-vertical:absolute;mso-position-vertical-relative:text;v-text-anchor:top" o:gfxdata="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" fillcolor="#4f81bd [3204]" strokecolor="#243f60 [1604]" strokeweight="2pt">
                 <v:textbox>
                   <w:txbxContent>
                     <w:p>
@@ -1573,7 +2026,7 @@
 </file>
 
 <file path=word/styles.xml><?xml version="1.0" encoding="utf-8"?>
-<w:styles xmlns:mc="http://schemas.openxmlformats.org/markup-compatibility/2006" xmlns:r="http://schemas.openxmlformats.org/officeDocument/2006/relationships" xmlns:w="http://schemas.openxmlformats.org/wordprocessingml/2006/main" xmlns:w14="http://schemas.microsoft.com/office/word/2010/wordml" mc:Ignorable="w14">
+<w:styles xmlns:mc="http://schemas.openxmlformats.org/markup-compatibility/2006" xmlns:r="http://schemas.openxmlformats.org/officeDocument/2006/relationships" xmlns:w="http://schemas.openxmlformats.org/wordprocessingml/2006/main" xmlns:w14="http://schemas.microsoft.com/office/word/2010/wordml" xmlns:w15="http://schemas.microsoft.com/office/word/2012/wordml" xmlns:w16cid="http://schemas.microsoft.com/office/word/2016/wordml/cid" xmlns:w16se="http://schemas.microsoft.com/office/word/2015/wordml/symex" mc:Ignorable="w14 w15 w16se w16cid">
   <w:docDefaults>
     <w:rPrDefault>
       <w:rPr>
@@ -1589,365 +2042,382 @@
       </w:pPr>
     </w:pPrDefault>
   </w:docDefaults>
-  <w:latentStyles w:defLockedState="0" w:defUIPriority="99" w:defSemiHidden="1" w:defUnhideWhenUsed="1" w:defQFormat="0" w:count="267">
-    <w:lsdException w:name="Normal" w:semiHidden="0" w:uiPriority="0" w:unhideWhenUsed="0" w:qFormat="1"/>
-    <w:lsdException w:name="heading 1" w:semiHidden="0" w:uiPriority="9" w:unhideWhenUsed="0" w:qFormat="1"/>
-    <w:lsdException w:name="heading 2" w:uiPriority="9" w:qFormat="1"/>
-    <w:lsdException w:name="heading 3" w:uiPriority="9" w:qFormat="1"/>
-    <w:lsdException w:name="heading 4" w:uiPriority="9" w:qFormat="1"/>
-    <w:lsdException w:name="heading 5" w:uiPriority="9" w:qFormat="1"/>
-    <w:lsdException w:name="heading 6" w:uiPriority="9" w:qFormat="1"/>
-    <w:lsdException w:name="heading 7" w:uiPriority="9" w:qFormat="1"/>
-    <w:lsdException w:name="heading 8" w:uiPriority="9" w:qFormat="1"/>
-    <w:lsdException w:name="heading 9" w:uiPriority="9" w:qFormat="1"/>
-    <w:lsdException w:name="toc 1" w:uiPriority="39"/>
-    <w:lsdException w:name="toc 2" w:uiPriority="39"/>
-    <w:lsdException w:name="toc 3" w:uiPriority="39"/>
-    <w:lsdException w:name="toc 4" w:uiPriority="39"/>
-    <w:lsdException w:name="toc 5" w:uiPriority="39"/>
-    <w:lsdException w:name="toc 6" w:uiPriority="39"/>
-    <w:lsdException w:name="toc 7" w:uiPriority="39"/>
-    <w:lsdException w:name="toc 8" w:uiPriority="39"/>
-    <w:lsdException w:name="toc 9" w:uiPriority="39"/>
-    <w:lsdException w:name="caption" w:uiPriority="35" w:qFormat="1"/>
-    <w:lsdException w:name="Title" w:semiHidden="0" w:uiPriority="10" w:unhideWhenUsed="0" w:qFormat="1"/>
-    <w:lsdException w:name="Default Paragraph Font" w:uiPriority="1"/>
-    <w:lsdException w:name="Subtitle" w:semiHidden="0" w:uiPriority="11" w:unhideWhenUsed="0" w:qFormat="1"/>
-    <w:lsdException w:name="Strong" w:semiHidden="0" w:uiPriority="22" w:unhideWhenUsed="0" w:qFormat="1"/>
-    <w:lsdException w:name="Emphasis" w:semiHidden="0" w:uiPriority="20" w:unhideWhenUsed="0" w:qFormat="1"/>
-    <w:lsdException w:name="Table Grid" w:semiHidden="0" w:uiPriority="59" w:unhideWhenUsed="0"/>
-    <w:lsdException w:name="Placeholder Text" w:unhideWhenUsed="0"/>
-    <w:lsdException w:name="No Spacing" w:semiHidden="0" w:uiPriority="1" w:unhideWhenUsed="0" w:qFormat="1"/>
-    <w:lsdException w:name="Light Shading" w:semiHidden="0" w:uiPriority="60" w:unhideWhenUsed="0"/>
-    <w:lsdException w:name="Light List" w:semiHidden="0" w:uiPriority="61" w:unhideWhenUsed="0"/>
-    <w:lsdException w:name="Light Grid" w:semiHidden="0" w:uiPriority="62" w:unhideWhenUsed="0"/>
-    <w:lsdException w:name="Medium Shading 1" w:semiHidden="0" w:uiPriority="63" w:unhideWhenUsed="0"/>
-    <w:lsdException w:name="Medium Shading 2" w:semiHidden="0" w:uiPriority="64" w:unhideWhenUsed="0"/>
-    <w:lsdException w:name="Medium List 1" w:semiHidden="0" w:uiPriority="65" w:unhideWhenUsed="0"/>
-    <w:lsdException w:name="Medium List 2" w:semiHidden="0" w:uiPriority="66" w:unhideWhenUsed="0"/>
-    <w:lsdException w:name="Medium Grid 1" w:semiHidden="0" w:uiPriority="67" w:unhideWhenUsed="0"/>
-    <w:lsdException w:name="Medium Grid 2" w:semiHidden="0" w:uiPriority="68" w:unhideWhenUsed="0"/>
-    <w:lsdException w:name="Medium Grid 3" w:semiHidden="0" w:uiPriority="69" w:unhideWhenUsed="0"/>
-    <w:lsdException w:name="Dark List" w:semiHidden="0" w:uiPriority="70" w:unhideWhenUsed="0"/>
-    <w:lsdException w:name="Colorful Shading" w:semiHidden="0" w:uiPriority="71" w:unhideWhenUsed="0"/>
-    <w:lsdException w:name="Colorful List" w:semiHidden="0" w:uiPriority="72" w:unhideWhenUsed="0"/>
-    <w:lsdException w:name="Colorful Grid" w:semiHidden="0" w:uiPriority="73" w:unhideWhenUsed="0"/>
-    <w:lsdException w:name="Light Shading Accent 1" w:semiHidden="0" w:uiPriority="60" w:unhideWhenUsed="0"/>
-    <w:lsdException w:name="Light List Accent 1" w:semiHidden="0" w:uiPriority="61" w:unhideWhenUsed="0"/>
-    <w:lsdException w:name="Light Grid Accent 1" w:semiHidden="0" w:uiPriority="62" w:unhideWhenUsed="0"/>
-    <w:lsdException w:name="Medium Shading 1 Accent 1" w:semiHidden="0" w:uiPriority="63" w:unhideWhenUsed="0"/>
-    <w:lsdException w:name="Medium Shading 2 Accent 1" w:semiHidden="0" w:uiPriority="64" w:unhideWhenUsed="0"/>
-    <w:lsdException w:name="Medium List 1 Accent 1" w:semiHidden="0" w:uiPriority="65" w:unhideWhenUsed="0"/>
-    <w:lsdException w:name="Revision" w:unhideWhenUsed="0"/>
-    <w:lsdException w:name="List Paragraph" w:semiHidden="0" w:uiPriority="34" w:unhideWhenUsed="0" w:qFormat="1"/>
-    <w:lsdException w:name="Quote" w:semiHidden="0" w:uiPriority="29" w:unhideWhenUsed="0" w:qFormat="1"/>
-    <w:lsdException w:name="Intense Quote" w:semiHidden="0" w:uiPriority="30" w:unhideWhenUsed="0" w:qFormat="1"/>
-    <w:lsdException w:name="Medium List 2 Accent 1" w:semiHidden="0" w:uiPriority="66" w:unhideWhenUsed="0"/>
-    <w:lsdException w:name="Medium Grid 1 Accent 1" w:semiHidden="0" w:uiPriority="67" w:unhideWhenUsed="0"/>
-    <w:lsdException w:name="Medium Grid 2 Accent 1" w:semiHidden="0" w:uiPriority="68" w:unhideWhenUsed="0"/>
-    <w:lsdException w:name="Medium Grid 3 Accent 1" w:semiHidden="0" w:uiPriority="69" w:unhideWhenUsed="0"/>
-    <w:lsdException w:name="Dark List Accent 1" w:semiHidden="0" w:uiPriority="70" w:unhideWhenUsed="0"/>
-    <w:lsdException w:name="Colorful Shading Accent 1" w:semiHidden="0" w:uiPriority="71" w:unhideWhenUsed="0"/>
-    <w:lsdException w:name="Colorful List Accent 1" w:semiHidden="0" w:uiPriority="72" w:unhideWhenUsed="0"/>
-    <w:lsdException w:name="Colorful Grid Accent 1" w:semiHidden="0" w:uiPriority="73" w:unhideWhenUsed="0"/>
-    <w:lsdException w:name="Light Shading Accent 2" w:semiHidden="0" w:uiPriority="60" w:unhideWhenUsed="0"/>
-    <w:lsdException w:name="Light List Accent 2" w:semiHidden="0" w:uiPriority="61" w:unhideWhenUsed="0"/>
-    <w:lsdException w:name="Light Grid Accent 2" w:semiHidden="0" w:uiPriority="62" w:unhideWhenUsed="0"/>
-    <w:lsdException w:name="Medium Shading 1 Accent 2" w:semiHidden="0" w:uiPriority="63" w:unhideWhenUsed="0"/>
-    <w:lsdException w:name="Medium Shading 2 Accent 2" w:semiHidden="0" w:uiPriority="64" w:unhideWhenUsed="0"/>
-    <w:lsdException w:name="Medium List 1 Accent 2" w:semiHidden="0" w:uiPriority="65" w:unhideWhenUsed="0"/>
-    <w:lsdException w:name="Medium List 2 Accent 2" w:semiHidden="0" w:uiPriority="66" w:unhideWhenUsed="0"/>
-    <w:lsdException w:name="Medium Grid 1 Accent 2" w:semiHidden="0" w:uiPriority="67" w:unhideWhenUsed="0"/>
-    <w:lsdException w:name="Medium Grid 2 Accent 2" w:semiHidden="0" w:uiPriority="68" w:unhideWhenUsed="0"/>
-    <w:lsdException w:name="Medium Grid 3 Accent 2" w:semiHidden="0" w:uiPriority="69" w:unhideWhenUsed="0"/>
-    <w:lsdException w:name="Dark List Accent 2" w:semiHidden="0" w:uiPriority="70" w:unhideWhenUsed="0"/>
-    <w:lsdException w:name="Colorful Shading Accent 2" w:semiHidden="0" w:uiPriority="71" w:unhideWhenUsed="0"/>
-    <w:lsdException w:name="Colorful List Accent 2" w:semiHidden="0" w:uiPriority="72" w:unhideWhenUsed="0"/>
-    <w:lsdException w:name="Colorful Grid Accent 2" w:semiHidden="0" w:uiPriority="73" w:unhideWhenUsed="0"/>
-    <w:lsdException w:name="Light Shading Accent 3" w:semiHidden="0" w:uiPriority="60" w:unhideWhenUsed="0"/>
-    <w:lsdException w:name="Light List Accent 3" w:semiHidden="0" w:uiPriority="61" w:unhideWhenUsed="0"/>
-    <w:lsdException w:name="Light Grid Accent 3" w:semiHidden="0" w:uiPriority="62" w:unhideWhenUsed="0"/>
-    <w:lsdException w:name="Medium Shading 1 Accent 3" w:semiHidden="0" w:uiPriority="63" w:unhideWhenUsed="0"/>
-    <w:lsdException w:name="Medium Shading 2 Accent 3" w:semiHidden="0" w:uiPriority="64" w:unhideWhenUsed="0"/>
-    <w:lsdException w:name="Medium List 1 Accent 3" w:semiHidden="0" w:uiPriority="65" w:unhideWhenUsed="0"/>
-    <w:lsdException w:name="Medium List 2 Accent 3" w:semiHidden="0" w:uiPriority="66" w:unhideWhenUsed="0"/>
-    <w:lsdException w:name="Medium Grid 1 Accent 3" w:semiHidden="0" w:uiPriority="67" w:unhideWhenUsed="0"/>
-    <w:lsdException w:name="Medium Grid 2 Accent 3" w:semiHidden="0" w:uiPriority="68" w:unhideWhenUsed="0"/>
-    <w:lsdException w:name="Medium Grid 3 Accent 3" w:semiHidden="0" w:uiPriority="69" w:unhideWhenUsed="0"/>
-    <w:lsdException w:name="Dark List Accent 3" w:semiHidden="0" w:uiPriority="70" w:unhideWhenUsed="0"/>
-    <w:lsdException w:name="Colorful Shading Accent 3" w:semiHidden="0" w:uiPriority="71" w:unhideWhenUsed="0"/>
-    <w:lsdException w:name="Colorful List Accent 3" w:semiHidden="0" w:uiPriority="72" w:unhideWhenUsed="0"/>
-    <w:lsdException w:name="Colorful Grid Accent 3" w:semiHidden="0" w:uiPriority="73" w:unhideWhenUsed="0"/>
-    <w:lsdException w:name="Light Shading Accent 4" w:semiHidden="0" w:uiPriority="60" w:unhideWhenUsed="0"/>
-    <w:lsdException w:name="Light List Accent 4" w:semiHidden="0" w:uiPriority="61" w:unhideWhenUsed="0"/>
-    <w:lsdException w:name="Light Grid Accent 4" w:semiHidden="0" w:uiPriority="62" w:unhideWhenUsed="0"/>
-    <w:lsdException w:name="Medium Shading 1 Accent 4" w:semiHidden="0" w:uiPriority="63" w:unhideWhenUsed="0"/>
-    <w:lsdException w:name="Medium Shading 2 Accent 4" w:semiHidden="0" w:uiPriority="64" w:unhideWhenUsed="0"/>
-    <w:lsdException w:name="Medium List 1 Accent 4" w:semiHidden="0" w:uiPriority="65" w:unhideWhenUsed="0"/>
-    <w:lsdException w:name="Medium List 2 Accent 4" w:semiHidden="0" w:uiPriority="66" w:unhideWhenUsed="0"/>
-    <w:lsdException w:name="Medium Grid 1 Accent 4" w:semiHidden="0" w:uiPriority="67" w:unhideWhenUsed="0"/>
-    <w:lsdException w:name="Medium Grid 2 Accent 4" w:semiHidden="0" w:uiPriority="68" w:unhideWhenUsed="0"/>
-    <w:lsdException w:name="Medium Grid 3 Accent 4" w:semiHidden="0" w:uiPriority="69" w:unhideWhenUsed="0"/>
-    <w:lsdException w:name="Dark List Accent 4" w:semiHidden="0" w:uiPriority="70" w:unhideWhenUsed="0"/>
-    <w:lsdException w:name="Colorful Shading Accent 4" w:semiHidden="0" w:uiPriority="71" w:unhideWhenUsed="0"/>
-    <w:lsdException w:name="Colorful List Accent 4" w:semiHidden="0" w:uiPriority="72" w:unhideWhenUsed="0"/>
-    <w:lsdException w:name="Colorful Grid Accent 4" w:semiHidden="0" w:uiPriority="73" w:unhideWhenUsed="0"/>
-    <w:lsdException w:name="Light Shading Accent 5" w:semiHidden="0" w:uiPriority="60" w:unhideWhenUsed="0"/>
-    <w:lsdException w:name="Light List Accent 5" w:semiHidden="0" w:uiPriority="61" w:unhideWhenUsed="0"/>
-    <w:lsdException w:name="Light Grid Accent 5" w:semiHidden="0" w:uiPriority="62" w:unhideWhenUsed="0"/>
-    <w:lsdException w:name="Medium Shading 1 Accent 5" w:semiHidden="0" w:uiPriority="63" w:unhideWhenUsed="0"/>
-    <w:lsdException w:name="Medium Shading 2 Accent 5" w:semiHidden="0" w:uiPriority="64" w:unhideWhenUsed="0"/>
-    <w:lsdException w:name="Medium List 1 Accent 5" w:semiHidden="0" w:uiPriority="65" w:unhideWhenUsed="0"/>
-    <w:lsdException w:name="Medium List 2 Accent 5" w:semiHidden="0" w:uiPriority="66" w:unhideWhenUsed="0"/>
-    <w:lsdException w:name="Medium Grid 1 Accent 5" w:semiHidden="0" w:uiPriority="67" w:unhideWhenUsed="0"/>
-    <w:lsdException w:name="Medium Grid 2 Accent 5" w:semiHidden="0" w:uiPriority="68" w:unhideWhenUsed="0"/>
-    <w:lsdException w:name="Medium Grid 3 Accent 5" w:semiHidden="0" w:uiPriority="69" w:unhideWhenUsed="0"/>
-    <w:lsdException w:name="Dark List Accent 5" w:semiHidden="0" w:uiPriority="70" w:unhideWhenUsed="0"/>
-    <w:lsdException w:name="Colorful Shading Accent 5" w:semiHidden="0" w:uiPriority="71" w:unhideWhenUsed="0"/>
-    <w:lsdException w:name="Colorful List Accent 5" w:semiHidden="0" w:uiPriority="72" w:unhideWhenUsed="0"/>
-    <w:lsdException w:name="Colorful Grid Accent 5" w:semiHidden="0" w:uiPriority="73" w:unhideWhenUsed="0"/>
-    <w:lsdException w:name="Light Shading Accent 6" w:semiHidden="0" w:uiPriority="60" w:unhideWhenUsed="0"/>
-    <w:lsdException w:name="Light List Accent 6" w:semiHidden="0" w:uiPriority="61" w:unhideWhenUsed="0"/>
-    <w:lsdException w:name="Light Grid Accent 6" w:semiHidden="0" w:uiPriority="62" w:unhideWhenUsed="0"/>
-    <w:lsdException w:name="Medium Shading 1 Accent 6" w:semiHidden="0" w:uiPriority="63" w:unhideWhenUsed="0"/>
-    <w:lsdException w:name="Medium Shading 2 Accent 6" w:semiHidden="0" w:uiPriority="64" w:unhideWhenUsed="0"/>
-    <w:lsdException w:name="Medium List 1 Accent 6" w:semiHidden="0" w:uiPriority="65" w:unhideWhenUsed="0"/>
-    <w:lsdException w:name="Medium List 2 Accent 6" w:semiHidden="0" w:uiPriority="66" w:unhideWhenUsed="0"/>
-    <w:lsdException w:name="Medium Grid 1 Accent 6" w:semiHidden="0" w:uiPriority="67" w:unhideWhenUsed="0"/>
-    <w:lsdException w:name="Medium Grid 2 Accent 6" w:semiHidden="0" w:uiPriority="68" w:unhideWhenUsed="0"/>
-    <w:lsdException w:name="Medium Grid 3 Accent 6" w:semiHidden="0" w:uiPriority="69" w:unhideWhenUsed="0"/>
-    <w:lsdException w:name="Dark List Accent 6" w:semiHidden="0" w:uiPriority="70" w:unhideWhenUsed="0"/>
-    <w:lsdException w:name="Colorful Shading Accent 6" w:semiHidden="0" w:uiPriority="71" w:unhideWhenUsed="0"/>
-    <w:lsdException w:name="Colorful List Accent 6" w:semiHidden="0" w:uiPriority="72" w:unhideWhenUsed="0"/>
-    <w:lsdException w:name="Colorful Grid Accent 6" w:semiHidden="0" w:uiPriority="73" w:unhideWhenUsed="0"/>
-    <w:lsdException w:name="Subtle Emphasis" w:semiHidden="0" w:uiPriority="19" w:unhideWhenUsed="0" w:qFormat="1"/>
-    <w:lsdException w:name="Intense Emphasis" w:semiHidden="0" w:uiPriority="21" w:unhideWhenUsed="0" w:qFormat="1"/>
-    <w:lsdException w:name="Subtle Reference" w:semiHidden="0" w:uiPriority="31" w:unhideWhenUsed="0" w:qFormat="1"/>
-    <w:lsdException w:name="Intense Reference" w:semiHidden="0" w:uiPriority="32" w:unhideWhenUsed="0" w:qFormat="1"/>
-    <w:lsdException w:name="Book Title" w:semiHidden="0" w:uiPriority="33" w:unhideWhenUsed="0" w:qFormat="1"/>
-    <w:lsdException w:name="Bibliography" w:uiPriority="37"/>
-    <w:lsdException w:name="TOC Heading" w:uiPriority="39" w:qFormat="1"/>
-  </w:latentStyles>
-  <w:style w:type="paragraph" w:default="1" w:styleId="Normal">
-    <w:name w:val="Normal"/>
-    <w:qFormat/>
-    <w:rsid w:val="00C318C5"/>
-  </w:style>
-  <w:style w:type="character" w:default="1" w:styleId="DefaultParagraphFont">
-    <w:name w:val="Default Paragraph Font"/>
-    <w:uiPriority w:val="1"/>
-    <w:semiHidden/>
-    <w:unhideWhenUsed/>
-  </w:style>
-  <w:style w:type="table" w:default="1" w:styleId="TableNormal">
-    <w:name w:val="Normal Table"/>
-    <w:uiPriority w:val="99"/>
-    <w:semiHidden/>
-    <w:unhideWhenUsed/>
-    <w:tblPr>
-      <w:tblInd w:w="0" w:type="dxa"/>
-      <w:tblCellMar>
-        <w:top w:w="0" w:type="dxa"/>
-        <w:left w:w="108" w:type="dxa"/>
-        <w:bottom w:w="0" w:type="dxa"/>
-        <w:right w:w="108" w:type="dxa"/>
-      </w:tblCellMar>
-    </w:tblPr>
-  </w:style>
-  <w:style w:type="numbering" w:default="1" w:styleId="NoList">
-    <w:name w:val="No List"/>
-    <w:uiPriority w:val="99"/>
-    <w:semiHidden/>
-    <w:unhideWhenUsed/>
-  </w:style>
-  <w:style w:type="paragraph" w:styleId="BalloonText">
-    <w:name w:val="Balloon Text"/>
-    <w:basedOn w:val="Normal"/>
-    <w:link w:val="BalloonTextChar"/>
-    <w:uiPriority w:val="99"/>
-    <w:semiHidden/>
-    <w:unhideWhenUsed/>
-    <w:rsid w:val="00F91DE0"/>
-    <w:pPr>
-      <w:spacing w:after="0" w:line="240" w:lineRule="auto"/>
-    </w:pPr>
-    <w:rPr>
-      <w:rFonts w:ascii="Tahoma" w:hAnsi="Tahoma" w:cs="Tahoma"/>
-      <w:sz w:val="16"/>
-      <w:szCs w:val="16"/>
-    </w:rPr>
-  </w:style>
-  <w:style w:type="character" w:customStyle="1" w:styleId="BalloonTextChar">
-    <w:name w:val="Balloon Text Char"/>
-    <w:basedOn w:val="DefaultParagraphFont"/>
-    <w:link w:val="BalloonText"/>
-    <w:uiPriority w:val="99"/>
-    <w:semiHidden/>
-    <w:rsid w:val="00F91DE0"/>
-    <w:rPr>
-      <w:rFonts w:ascii="Tahoma" w:hAnsi="Tahoma" w:cs="Tahoma"/>
-      <w:sz w:val="16"/>
-      <w:szCs w:val="16"/>
-    </w:rPr>
-  </w:style>
-</w:styles>
-</file>
-
-<file path=word/stylesWithEffects.xml><?xml version="1.0" encoding="utf-8"?>
-<w:styles xmlns:wpc="http://schemas.microsoft.com/office/word/2010/wordprocessingCanvas" xmlns:mc="http://schemas.openxmlformats.org/markup-compatibility/2006" xmlns:o="urn:schemas-microsoft-com:office:office" xmlns:r="http://schemas.openxmlformats.org/officeDocument/2006/relationships" xmlns:m="http://schemas.openxmlformats.org/officeDocument/2006/math" xmlns:v="urn:schemas-microsoft-com:vml" xmlns:wp14="http://schemas.microsoft.com/office/word/2010/wordprocessingDrawing" xmlns:wp="http://schemas.openxmlformats.org/drawingml/2006/wordprocessingDrawing" xmlns:w10="urn:schemas-microsoft-com:office:word" xmlns:w="http://schemas.openxmlformats.org/wordprocessingml/2006/main" xmlns:w14="http://schemas.microsoft.com/office/word/2010/wordml" xmlns:wpg="http://schemas.microsoft.com/office/word/2010/wordprocessingGroup" xmlns:wpi="http://schemas.microsoft.com/office/word/2010/wordprocessingInk" xmlns:wne="http://schemas.microsoft.com/office/word/2006/wordml" xmlns:wps="http://schemas.microsoft.com/office/word/2010/wordprocessingShape" mc:Ignorable="w14 wp14">
-  <w:docDefaults>
-    <w:rPrDefault>
-      <w:rPr>
-        <w:rFonts w:asciiTheme="minorHAnsi" w:eastAsiaTheme="minorHAnsi" w:hAnsiTheme="minorHAnsi" w:cstheme="minorBidi"/>
-        <w:sz w:val="22"/>
-        <w:szCs w:val="22"/>
-        <w:lang w:val="en-US" w:eastAsia="en-US" w:bidi="ar-SA"/>
-      </w:rPr>
-    </w:rPrDefault>
-    <w:pPrDefault>
-      <w:pPr>
-        <w:spacing w:after="200" w:line="276" w:lineRule="auto"/>
-      </w:pPr>
-    </w:pPrDefault>
-  </w:docDefaults>
-  <w:latentStyles w:defLockedState="0" w:defUIPriority="99" w:defSemiHidden="1" w:defUnhideWhenUsed="1" w:defQFormat="0" w:count="267">
-    <w:lsdException w:name="Normal" w:semiHidden="0" w:uiPriority="0" w:unhideWhenUsed="0" w:qFormat="1"/>
-    <w:lsdException w:name="heading 1" w:semiHidden="0" w:uiPriority="9" w:unhideWhenUsed="0" w:qFormat="1"/>
-    <w:lsdException w:name="heading 2" w:uiPriority="9" w:qFormat="1"/>
-    <w:lsdException w:name="heading 3" w:uiPriority="9" w:qFormat="1"/>
-    <w:lsdException w:name="heading 4" w:uiPriority="9" w:qFormat="1"/>
-    <w:lsdException w:name="heading 5" w:uiPriority="9" w:qFormat="1"/>
-    <w:lsdException w:name="heading 6" w:uiPriority="9" w:qFormat="1"/>
-    <w:lsdException w:name="heading 7" w:uiPriority="9" w:qFormat="1"/>
-    <w:lsdException w:name="heading 8" w:uiPriority="9" w:qFormat="1"/>
-    <w:lsdException w:name="heading 9" w:uiPriority="9" w:qFormat="1"/>
-    <w:lsdException w:name="toc 1" w:uiPriority="39"/>
-    <w:lsdException w:name="toc 2" w:uiPriority="39"/>
-    <w:lsdException w:name="toc 3" w:uiPriority="39"/>
-    <w:lsdException w:name="toc 4" w:uiPriority="39"/>
-    <w:lsdException w:name="toc 5" w:uiPriority="39"/>
-    <w:lsdException w:name="toc 6" w:uiPriority="39"/>
-    <w:lsdException w:name="toc 7" w:uiPriority="39"/>
-    <w:lsdException w:name="toc 8" w:uiPriority="39"/>
-    <w:lsdException w:name="toc 9" w:uiPriority="39"/>
-    <w:lsdException w:name="caption" w:uiPriority="35" w:qFormat="1"/>
-    <w:lsdException w:name="Title" w:semiHidden="0" w:uiPriority="10" w:unhideWhenUsed="0" w:qFormat="1"/>
-    <w:lsdException w:name="Default Paragraph Font" w:uiPriority="1"/>
-    <w:lsdException w:name="Subtitle" w:semiHidden="0" w:uiPriority="11" w:unhideWhenUsed="0" w:qFormat="1"/>
-    <w:lsdException w:name="Strong" w:semiHidden="0" w:uiPriority="22" w:unhideWhenUsed="0" w:qFormat="1"/>
-    <w:lsdException w:name="Emphasis" w:semiHidden="0" w:uiPriority="20" w:unhideWhenUsed="0" w:qFormat="1"/>
-    <w:lsdException w:name="Table Grid" w:semiHidden="0" w:uiPriority="59" w:unhideWhenUsed="0"/>
-    <w:lsdException w:name="Placeholder Text" w:unhideWhenUsed="0"/>
-    <w:lsdException w:name="No Spacing" w:semiHidden="0" w:uiPriority="1" w:unhideWhenUsed="0" w:qFormat="1"/>
-    <w:lsdException w:name="Light Shading" w:semiHidden="0" w:uiPriority="60" w:unhideWhenUsed="0"/>
-    <w:lsdException w:name="Light List" w:semiHidden="0" w:uiPriority="61" w:unhideWhenUsed="0"/>
-    <w:lsdException w:name="Light Grid" w:semiHidden="0" w:uiPriority="62" w:unhideWhenUsed="0"/>
-    <w:lsdException w:name="Medium Shading 1" w:semiHidden="0" w:uiPriority="63" w:unhideWhenUsed="0"/>
-    <w:lsdException w:name="Medium Shading 2" w:semiHidden="0" w:uiPriority="64" w:unhideWhenUsed="0"/>
-    <w:lsdException w:name="Medium List 1" w:semiHidden="0" w:uiPriority="65" w:unhideWhenUsed="0"/>
-    <w:lsdException w:name="Medium List 2" w:semiHidden="0" w:uiPriority="66" w:unhideWhenUsed="0"/>
-    <w:lsdException w:name="Medium Grid 1" w:semiHidden="0" w:uiPriority="67" w:unhideWhenUsed="0"/>
-    <w:lsdException w:name="Medium Grid 2" w:semiHidden="0" w:uiPriority="68" w:unhideWhenUsed="0"/>
-    <w:lsdException w:name="Medium Grid 3" w:semiHidden="0" w:uiPriority="69" w:unhideWhenUsed="0"/>
-    <w:lsdException w:name="Dark List" w:semiHidden="0" w:uiPriority="70" w:unhideWhenUsed="0"/>
-    <w:lsdException w:name="Colorful Shading" w:semiHidden="0" w:uiPriority="71" w:unhideWhenUsed="0"/>
-    <w:lsdException w:name="Colorful List" w:semiHidden="0" w:uiPriority="72" w:unhideWhenUsed="0"/>
-    <w:lsdException w:name="Colorful Grid" w:semiHidden="0" w:uiPriority="73" w:unhideWhenUsed="0"/>
-    <w:lsdException w:name="Light Shading Accent 1" w:semiHidden="0" w:uiPriority="60" w:unhideWhenUsed="0"/>
-    <w:lsdException w:name="Light List Accent 1" w:semiHidden="0" w:uiPriority="61" w:unhideWhenUsed="0"/>
-    <w:lsdException w:name="Light Grid Accent 1" w:semiHidden="0" w:uiPriority="62" w:unhideWhenUsed="0"/>
-    <w:lsdException w:name="Medium Shading 1 Accent 1" w:semiHidden="0" w:uiPriority="63" w:unhideWhenUsed="0"/>
-    <w:lsdException w:name="Medium Shading 2 Accent 1" w:semiHidden="0" w:uiPriority="64" w:unhideWhenUsed="0"/>
-    <w:lsdException w:name="Medium List 1 Accent 1" w:semiHidden="0" w:uiPriority="65" w:unhideWhenUsed="0"/>
-    <w:lsdException w:name="Revision" w:unhideWhenUsed="0"/>
-    <w:lsdException w:name="List Paragraph" w:semiHidden="0" w:uiPriority="34" w:unhideWhenUsed="0" w:qFormat="1"/>
-    <w:lsdException w:name="Quote" w:semiHidden="0" w:uiPriority="29" w:unhideWhenUsed="0" w:qFormat="1"/>
-    <w:lsdException w:name="Intense Quote" w:semiHidden="0" w:uiPriority="30" w:unhideWhenUsed="0" w:qFormat="1"/>
-    <w:lsdException w:name="Medium List 2 Accent 1" w:semiHidden="0" w:uiPriority="66" w:unhideWhenUsed="0"/>
-    <w:lsdException w:name="Medium Grid 1 Accent 1" w:semiHidden="0" w:uiPriority="67" w:unhideWhenUsed="0"/>
-    <w:lsdException w:name="Medium Grid 2 Accent 1" w:semiHidden="0" w:uiPriority="68" w:unhideWhenUsed="0"/>
-    <w:lsdException w:name="Medium Grid 3 Accent 1" w:semiHidden="0" w:uiPriority="69" w:unhideWhenUsed="0"/>
-    <w:lsdException w:name="Dark List Accent 1" w:semiHidden="0" w:uiPriority="70" w:unhideWhenUsed="0"/>
-    <w:lsdException w:name="Colorful Shading Accent 1" w:semiHidden="0" w:uiPriority="71" w:unhideWhenUsed="0"/>
-    <w:lsdException w:name="Colorful List Accent 1" w:semiHidden="0" w:uiPriority="72" w:unhideWhenUsed="0"/>
-    <w:lsdException w:name="Colorful Grid Accent 1" w:semiHidden="0" w:uiPriority="73" w:unhideWhenUsed="0"/>
-    <w:lsdException w:name="Light Shading Accent 2" w:semiHidden="0" w:uiPriority="60" w:unhideWhenUsed="0"/>
-    <w:lsdException w:name="Light List Accent 2" w:semiHidden="0" w:uiPriority="61" w:unhideWhenUsed="0"/>
-    <w:lsdException w:name="Light Grid Accent 2" w:semiHidden="0" w:uiPriority="62" w:unhideWhenUsed="0"/>
-    <w:lsdException w:name="Medium Shading 1 Accent 2" w:semiHidden="0" w:uiPriority="63" w:unhideWhenUsed="0"/>
-    <w:lsdException w:name="Medium Shading 2 Accent 2" w:semiHidden="0" w:uiPriority="64" w:unhideWhenUsed="0"/>
-    <w:lsdException w:name="Medium List 1 Accent 2" w:semiHidden="0" w:uiPriority="65" w:unhideWhenUsed="0"/>
-    <w:lsdException w:name="Medium List 2 Accent 2" w:semiHidden="0" w:uiPriority="66" w:unhideWhenUsed="0"/>
-    <w:lsdException w:name="Medium Grid 1 Accent 2" w:semiHidden="0" w:uiPriority="67" w:unhideWhenUsed="0"/>
-    <w:lsdException w:name="Medium Grid 2 Accent 2" w:semiHidden="0" w:uiPriority="68" w:unhideWhenUsed="0"/>
-    <w:lsdException w:name="Medium Grid 3 Accent 2" w:semiHidden="0" w:uiPriority="69" w:unhideWhenUsed="0"/>
-    <w:lsdException w:name="Dark List Accent 2" w:semiHidden="0" w:uiPriority="70" w:unhideWhenUsed="0"/>
-    <w:lsdException w:name="Colorful Shading Accent 2" w:semiHidden="0" w:uiPriority="71" w:unhideWhenUsed="0"/>
-    <w:lsdException w:name="Colorful List Accent 2" w:semiHidden="0" w:uiPriority="72" w:unhideWhenUsed="0"/>
-    <w:lsdException w:name="Colorful Grid Accent 2" w:semiHidden="0" w:uiPriority="73" w:unhideWhenUsed="0"/>
-    <w:lsdException w:name="Light Shading Accent 3" w:semiHidden="0" w:uiPriority="60" w:unhideWhenUsed="0"/>
-    <w:lsdException w:name="Light List Accent 3" w:semiHidden="0" w:uiPriority="61" w:unhideWhenUsed="0"/>
-    <w:lsdException w:name="Light Grid Accent 3" w:semiHidden="0" w:uiPriority="62" w:unhideWhenUsed="0"/>
-    <w:lsdException w:name="Medium Shading 1 Accent 3" w:semiHidden="0" w:uiPriority="63" w:unhideWhenUsed="0"/>
-    <w:lsdException w:name="Medium Shading 2 Accent 3" w:semiHidden="0" w:uiPriority="64" w:unhideWhenUsed="0"/>
-    <w:lsdException w:name="Medium List 1 Accent 3" w:semiHidden="0" w:uiPriority="65" w:unhideWhenUsed="0"/>
-    <w:lsdException w:name="Medium List 2 Accent 3" w:semiHidden="0" w:uiPriority="66" w:unhideWhenUsed="0"/>
-    <w:lsdException w:name="Medium Grid 1 Accent 3" w:semiHidden="0" w:uiPriority="67" w:unhideWhenUsed="0"/>
-    <w:lsdException w:name="Medium Grid 2 Accent 3" w:semiHidden="0" w:uiPriority="68" w:unhideWhenUsed="0"/>
-    <w:lsdException w:name="Medium Grid 3 Accent 3" w:semiHidden="0" w:uiPriority="69" w:unhideWhenUsed="0"/>
-    <w:lsdException w:name="Dark List Accent 3" w:semiHidden="0" w:uiPriority="70" w:unhideWhenUsed="0"/>
-    <w:lsdException w:name="Colorful Shading Accent 3" w:semiHidden="0" w:uiPriority="71" w:unhideWhenUsed="0"/>
-    <w:lsdException w:name="Colorful List Accent 3" w:semiHidden="0" w:uiPriority="72" w:unhideWhenUsed="0"/>
-    <w:lsdException w:name="Colorful Grid Accent 3" w:semiHidden="0" w:uiPriority="73" w:unhideWhenUsed="0"/>
-    <w:lsdException w:name="Light Shading Accent 4" w:semiHidden="0" w:uiPriority="60" w:unhideWhenUsed="0"/>
-    <w:lsdException w:name="Light List Accent 4" w:semiHidden="0" w:uiPriority="61" w:unhideWhenUsed="0"/>
-    <w:lsdException w:name="Light Grid Accent 4" w:semiHidden="0" w:uiPriority="62" w:unhideWhenUsed="0"/>
-    <w:lsdException w:name="Medium Shading 1 Accent 4" w:semiHidden="0" w:uiPriority="63" w:unhideWhenUsed="0"/>
-    <w:lsdException w:name="Medium Shading 2 Accent 4" w:semiHidden="0" w:uiPriority="64" w:unhideWhenUsed="0"/>
-    <w:lsdException w:name="Medium List 1 Accent 4" w:semiHidden="0" w:uiPriority="65" w:unhideWhenUsed="0"/>
-    <w:lsdException w:name="Medium List 2 Accent 4" w:semiHidden="0" w:uiPriority="66" w:unhideWhenUsed="0"/>
-    <w:lsdException w:name="Medium Grid 1 Accent 4" w:semiHidden="0" w:uiPriority="67" w:unhideWhenUsed="0"/>
-    <w:lsdException w:name="Medium Grid 2 Accent 4" w:semiHidden="0" w:uiPriority="68" w:unhideWhenUsed="0"/>
-    <w:lsdException w:name="Medium Grid 3 Accent 4" w:semiHidden="0" w:uiPriority="69" w:unhideWhenUsed="0"/>
-    <w:lsdException w:name="Dark List Accent 4" w:semiHidden="0" w:uiPriority="70" w:unhideWhenUsed="0"/>
-    <w:lsdException w:name="Colorful Shading Accent 4" w:semiHidden="0" w:uiPriority="71" w:unhideWhenUsed="0"/>
-    <w:lsdException w:name="Colorful List Accent 4" w:semiHidden="0" w:uiPriority="72" w:unhideWhenUsed="0"/>
-    <w:lsdException w:name="Colorful Grid Accent 4" w:semiHidden="0" w:uiPriority="73" w:unhideWhenUsed="0"/>
-    <w:lsdException w:name="Light Shading Accent 5" w:semiHidden="0" w:uiPriority="60" w:unhideWhenUsed="0"/>
-    <w:lsdException w:name="Light List Accent 5" w:semiHidden="0" w:uiPriority="61" w:unhideWhenUsed="0"/>
-    <w:lsdException w:name="Light Grid Accent 5" w:semiHidden="0" w:uiPriority="62" w:unhideWhenUsed="0"/>
-    <w:lsdException w:name="Medium Shading 1 Accent 5" w:semiHidden="0" w:uiPriority="63" w:unhideWhenUsed="0"/>
-    <w:lsdException w:name="Medium Shading 2 Accent 5" w:semiHidden="0" w:uiPriority="64" w:unhideWhenUsed="0"/>
-    <w:lsdException w:name="Medium List 1 Accent 5" w:semiHidden="0" w:uiPriority="65" w:unhideWhenUsed="0"/>
-    <w:lsdException w:name="Medium List 2 Accent 5" w:semiHidden="0" w:uiPriority="66" w:unhideWhenUsed="0"/>
-    <w:lsdException w:name="Medium Grid 1 Accent 5" w:semiHidden="0" w:uiPriority="67" w:unhideWhenUsed="0"/>
-    <w:lsdException w:name="Medium Grid 2 Accent 5" w:semiHidden="0" w:uiPriority="68" w:unhideWhenUsed="0"/>
-    <w:lsdException w:name="Medium Grid 3 Accent 5" w:semiHidden="0" w:uiPriority="69" w:unhideWhenUsed="0"/>
-    <w:lsdException w:name="Dark List Accent 5" w:semiHidden="0" w:uiPriority="70" w:unhideWhenUsed="0"/>
-    <w:lsdException w:name="Colorful Shading Accent 5" w:semiHidden="0" w:uiPriority="71" w:unhideWhenUsed="0"/>
-    <w:lsdException w:name="Colorful List Accent 5" w:semiHidden="0" w:uiPriority="72" w:unhideWhenUsed="0"/>
-    <w:lsdException w:name="Colorful Grid Accent 5" w:semiHidden="0" w:uiPriority="73" w:unhideWhenUsed="0"/>
-    <w:lsdException w:name="Light Shading Accent 6" w:semiHidden="0" w:uiPriority="60" w:unhideWhenUsed="0"/>
-    <w:lsdException w:name="Light List Accent 6" w:semiHidden="0" w:uiPriority="61" w:unhideWhenUsed="0"/>
-    <w:lsdException w:name="Light Grid Accent 6" w:semiHidden="0" w:uiPriority="62" w:unhideWhenUsed="0"/>
-    <w:lsdException w:name="Medium Shading 1 Accent 6" w:semiHidden="0" w:uiPriority="63" w:unhideWhenUsed="0"/>
-    <w:lsdException w:name="Medium Shading 2 Accent 6" w:semiHidden="0" w:uiPriority="64" w:unhideWhenUsed="0"/>
-    <w:lsdException w:name="Medium List 1 Accent 6" w:semiHidden="0" w:uiPriority="65" w:unhideWhenUsed="0"/>
-    <w:lsdException w:name="Medium List 2 Accent 6" w:semiHidden="0" w:uiPriority="66" w:unhideWhenUsed="0"/>
-    <w:lsdException w:name="Medium Grid 1 Accent 6" w:semiHidden="0" w:uiPriority="67" w:unhideWhenUsed="0"/>
-    <w:lsdException w:name="Medium Grid 2 Accent 6" w:semiHidden="0" w:uiPriority="68" w:unhideWhenUsed="0"/>
-    <w:lsdException w:name="Medium Grid 3 Accent 6" w:semiHidden="0" w:uiPriority="69" w:unhideWhenUsed="0"/>
-    <w:lsdException w:name="Dark List Accent 6" w:semiHidden="0" w:uiPriority="70" w:unhideWhenUsed="0"/>
-    <w:lsdException w:name="Colorful Shading Accent 6" w:semiHidden="0" w:uiPriority="71" w:unhideWhenUsed="0"/>
-    <w:lsdException w:name="Colorful List Accent 6" w:semiHidden="0" w:uiPriority="72" w:unhideWhenUsed="0"/>
-    <w:lsdException w:name="Colorful Grid Accent 6" w:semiHidden="0" w:uiPriority="73" w:unhideWhenUsed="0"/>
-    <w:lsdException w:name="Subtle Emphasis" w:semiHidden="0" w:uiPriority="19" w:unhideWhenUsed="0" w:qFormat="1"/>
-    <w:lsdException w:name="Intense Emphasis" w:semiHidden="0" w:uiPriority="21" w:unhideWhenUsed="0" w:qFormat="1"/>
-    <w:lsdException w:name="Subtle Reference" w:semiHidden="0" w:uiPriority="31" w:unhideWhenUsed="0" w:qFormat="1"/>
-    <w:lsdException w:name="Intense Reference" w:semiHidden="0" w:uiPriority="32" w:unhideWhenUsed="0" w:qFormat="1"/>
-    <w:lsdException w:name="Book Title" w:semiHidden="0" w:uiPriority="33" w:unhideWhenUsed="0" w:qFormat="1"/>
-    <w:lsdException w:name="Bibliography" w:uiPriority="37"/>
-    <w:lsdException w:name="TOC Heading" w:uiPriority="39" w:qFormat="1"/>
+  <w:latentStyles w:defLockedState="0" w:defUIPriority="99" w:defSemiHidden="0" w:defUnhideWhenUsed="0" w:defQFormat="0" w:count="375">
+    <w:lsdException w:name="Normal" w:uiPriority="0" w:qFormat="1"/>
+    <w:lsdException w:name="heading 1" w:uiPriority="9" w:qFormat="1"/>
+    <w:lsdException w:name="heading 2" w:semiHidden="1" w:uiPriority="9" w:unhideWhenUsed="1" w:qFormat="1"/>
+    <w:lsdException w:name="heading 3" w:semiHidden="1" w:uiPriority="9" w:unhideWhenUsed="1" w:qFormat="1"/>
+    <w:lsdException w:name="heading 4" w:semiHidden="1" w:uiPriority="9" w:unhideWhenUsed="1" w:qFormat="1"/>
+    <w:lsdException w:name="heading 5" w:semiHidden="1" w:uiPriority="9" w:unhideWhenUsed="1" w:qFormat="1"/>
+    <w:lsdException w:name="heading 6" w:semiHidden="1" w:uiPriority="9" w:unhideWhenUsed="1" w:qFormat="1"/>
+    <w:lsdException w:name="heading 7" w:semiHidden="1" w:uiPriority="9" w:unhideWhenUsed="1" w:qFormat="1"/>
+    <w:lsdException w:name="heading 8" w:semiHidden="1" w:uiPriority="9" w:unhideWhenUsed="1" w:qFormat="1"/>
+    <w:lsdException w:name="heading 9" w:semiHidden="1" w:uiPriority="9" w:unhideWhenUsed="1" w:qFormat="1"/>
+    <w:lsdException w:name="index 1" w:semiHidden="1" w:unhideWhenUsed="1"/>
+    <w:lsdException w:name="index 2" w:semiHidden="1" w:unhideWhenUsed="1"/>
+    <w:lsdException w:name="index 3" w:semiHidden="1" w:unhideWhenUsed="1"/>
+    <w:lsdException w:name="index 4" w:semiHidden="1" w:unhideWhenUsed="1"/>
+    <w:lsdException w:name="index 5" w:semiHidden="1" w:unhideWhenUsed="1"/>
+    <w:lsdException w:name="index 6" w:semiHidden="1" w:unhideWhenUsed="1"/>
+    <w:lsdException w:name="index 7" w:semiHidden="1" w:unhideWhenUsed="1"/>
+    <w:lsdException w:name="index 8" w:semiHidden="1" w:unhideWhenUsed="1"/>
+    <w:lsdException w:name="index 9" w:semiHidden="1" w:unhideWhenUsed="1"/>
+    <w:lsdException w:name="toc 1" w:semiHidden="1" w:uiPriority="39" w:unhideWhenUsed="1"/>
+    <w:lsdException w:name="toc 2" w:semiHidden="1" w:uiPriority="39" w:unhideWhenUsed="1"/>
+    <w:lsdException w:name="toc 3" w:semiHidden="1" w:uiPriority="39" w:unhideWhenUsed="1"/>
+    <w:lsdException w:name="toc 4" w:semiHidden="1" w:uiPriority="39" w:unhideWhenUsed="1"/>
+    <w:lsdException w:name="toc 5" w:semiHidden="1" w:uiPriority="39" w:unhideWhenUsed="1"/>
+    <w:lsdException w:name="toc 6" w:semiHidden="1" w:uiPriority="39" w:unhideWhenUsed="1"/>
+    <w:lsdException w:name="toc 7" w:semiHidden="1" w:uiPriority="39" w:unhideWhenUsed="1"/>
+    <w:lsdException w:name="toc 8" w:semiHidden="1" w:uiPriority="39" w:unhideWhenUsed="1"/>
+    <w:lsdException w:name="toc 9" w:semiHidden="1" w:uiPriority="39" w:unhideWhenUsed="1"/>
+    <w:lsdException w:name="Normal Indent" w:semiHidden="1" w:unhideWhenUsed="1"/>
+    <w:lsdException w:name="footnote text" w:semiHidden="1" w:unhideWhenUsed="1"/>
+    <w:lsdException w:name="annotation text" w:semiHidden="1" w:unhideWhenUsed="1"/>
+    <w:lsdException w:name="header" w:semiHidden="1" w:unhideWhenUsed="1"/>
+    <w:lsdException w:name="footer" w:semiHidden="1" w:unhideWhenUsed="1"/>
+    <w:lsdException w:name="index heading" w:semiHidden="1" w:unhideWhenUsed="1"/>
+    <w:lsdException w:name="caption" w:semiHidden="1" w:uiPriority="35" w:unhideWhenUsed="1" w:qFormat="1"/>
+    <w:lsdException w:name="table of figures" w:semiHidden="1" w:unhideWhenUsed="1"/>
+    <w:lsdException w:name="envelope address" w:semiHidden="1" w:unhideWhenUsed="1"/>
+    <w:lsdException w:name="envelope return" w:semiHidden="1" w:unhideWhenUsed="1"/>
+    <w:lsdException w:name="footnote reference" w:semiHidden="1" w:unhideWhenUsed="1"/>
+    <w:lsdException w:name="annotation reference" w:semiHidden="1" w:unhideWhenUsed="1"/>
+    <w:lsdException w:name="line number" w:semiHidden="1" w:unhideWhenUsed="1"/>
+    <w:lsdException w:name="page number" w:semiHidden="1" w:unhideWhenUsed="1"/>
+    <w:lsdException w:name="endnote reference" w:semiHidden="1" w:unhideWhenUsed="1"/>
+    <w:lsdException w:name="endnote text" w:semiHidden="1" w:unhideWhenUsed="1"/>
+    <w:lsdException w:name="table of authorities" w:semiHidden="1" w:unhideWhenUsed="1"/>
+    <w:lsdException w:name="macro" w:semiHidden="1" w:unhideWhenUsed="1"/>
+    <w:lsdException w:name="toa heading" w:semiHidden="1" w:unhideWhenUsed="1"/>
+    <w:lsdException w:name="List" w:semiHidden="1" w:unhideWhenUsed="1"/>
+    <w:lsdException w:name="List Bullet" w:semiHidden="1" w:unhideWhenUsed="1"/>
+    <w:lsdException w:name="List Number" w:semiHidden="1" w:unhideWhenUsed="1"/>
+    <w:lsdException w:name="List 2" w:semiHidden="1" w:unhideWhenUsed="1"/>
+    <w:lsdException w:name="List 3" w:semiHidden="1" w:unhideWhenUsed="1"/>
+    <w:lsdException w:name="List 4" w:semiHidden="1" w:unhideWhenUsed="1"/>
+    <w:lsdException w:name="List 5" w:semiHidden="1" w:unhideWhenUsed="1"/>
+    <w:lsdException w:name="List Bullet 2" w:semiHidden="1" w:unhideWhenUsed="1"/>
+    <w:lsdException w:name="List Bullet 3" w:semiHidden="1" w:unhideWhenUsed="1"/>
+    <w:lsdException w:name="List Bullet 4" w:semiHidden="1" w:unhideWhenUsed="1"/>
+    <w:lsdException w:name="List Bullet 5" w:semiHidden="1" w:unhideWhenUsed="1"/>
+    <w:lsdException w:name="List Number 2" w:semiHidden="1" w:unhideWhenUsed="1"/>
+    <w:lsdException w:name="List Number 3" w:semiHidden="1" w:unhideWhenUsed="1"/>
+    <w:lsdException w:name="List Number 4" w:semiHidden="1" w:unhideWhenUsed="1"/>
+    <w:lsdException w:name="List Number 5" w:semiHidden="1" w:unhideWhenUsed="1"/>
+    <w:lsdException w:name="Title" w:uiPriority="10" w:qFormat="1"/>
+    <w:lsdException w:name="Closing" w:semiHidden="1" w:unhideWhenUsed="1"/>
+    <w:lsdException w:name="Signature" w:semiHidden="1" w:unhideWhenUsed="1"/>
+    <w:lsdException w:name="Default Paragraph Font" w:semiHidden="1" w:uiPriority="1" w:unhideWhenUsed="1"/>
+    <w:lsdException w:name="Body Text" w:semiHidden="1" w:unhideWhenUsed="1"/>
+    <w:lsdException w:name="Body Text Indent" w:semiHidden="1" w:unhideWhenUsed="1"/>
+    <w:lsdException w:name="List Continue" w:semiHidden="1" w:unhideWhenUsed="1"/>
+    <w:lsdException w:name="List Continue 2" w:semiHidden="1" w:unhideWhenUsed="1"/>
+    <w:lsdException w:name="List Continue 3" w:semiHidden="1" w:unhideWhenUsed="1"/>
+    <w:lsdException w:name="List Continue 4" w:semiHidden="1" w:unhideWhenUsed="1"/>
+    <w:lsdException w:name="List Continue 5" w:semiHidden="1" w:unhideWhenUsed="1"/>
+    <w:lsdException w:name="Message Header" w:semiHidden="1" w:unhideWhenUsed="1"/>
+    <w:lsdException w:name="Subtitle" w:uiPriority="11" w:qFormat="1"/>
+    <w:lsdException w:name="Salutation" w:semiHidden="1" w:unhideWhenUsed="1"/>
+    <w:lsdException w:name="Date" w:semiHidden="1" w:unhideWhenUsed="1"/>
+    <w:lsdException w:name="Body Text First Indent" w:semiHidden="1" w:unhideWhenUsed="1"/>
+    <w:lsdException w:name="Body Text First Indent 2" w:semiHidden="1" w:unhideWhenUsed="1"/>
+    <w:lsdException w:name="Note Heading" w:semiHidden="1" w:unhideWhenUsed="1"/>
+    <w:lsdException w:name="Body Text 2" w:semiHidden="1" w:unhideWhenUsed="1"/>
+    <w:lsdException w:name="Body Text 3" w:semiHidden="1" w:unhideWhenUsed="1"/>
+    <w:lsdException w:name="Body Text Indent 2" w:semiHidden="1" w:unhideWhenUsed="1"/>
+    <w:lsdException w:name="Body Text Indent 3" w:semiHidden="1" w:unhideWhenUsed="1"/>
+    <w:lsdException w:name="Block Text" w:semiHidden="1" w:unhideWhenUsed="1"/>
+    <w:lsdException w:name="Hyperlink" w:semiHidden="1" w:unhideWhenUsed="1"/>
+    <w:lsdException w:name="FollowedHyperlink" w:semiHidden="1" w:unhideWhenUsed="1"/>
+    <w:lsdException w:name="Strong" w:uiPriority="22" w:qFormat="1"/>
+    <w:lsdException w:name="Emphasis" w:uiPriority="20" w:qFormat="1"/>
+    <w:lsdException w:name="Document Map" w:semiHidden="1" w:unhideWhenUsed="1"/>
+    <w:lsdException w:name="Plain Text" w:semiHidden="1" w:unhideWhenUsed="1"/>
+    <w:lsdException w:name="E-mail Signature" w:semiHidden="1" w:unhideWhenUsed="1"/>
+    <w:lsdException w:name="HTML Top of Form" w:semiHidden="1" w:unhideWhenUsed="1"/>
+    <w:lsdException w:name="HTML Bottom of Form" w:semiHidden="1" w:unhideWhenUsed="1"/>
+    <w:lsdException w:name="Normal (Web)" w:semiHidden="1" w:unhideWhenUsed="1"/>
+    <w:lsdException w:name="HTML Acronym" w:semiHidden="1" w:unhideWhenUsed="1"/>
+    <w:lsdException w:name="HTML Address" w:semiHidden="1" w:unhideWhenUsed="1"/>
+    <w:lsdException w:name="HTML Cite" w:semiHidden="1" w:unhideWhenUsed="1"/>
+    <w:lsdException w:name="HTML Code" w:semiHidden="1" w:unhideWhenUsed="1"/>
+    <w:lsdException w:name="HTML Definition" w:semiHidden="1" w:unhideWhenUsed="1"/>
+    <w:lsdException w:name="HTML Keyboard" w:semiHidden="1" w:unhideWhenUsed="1"/>
+    <w:lsdException w:name="HTML Preformatted" w:semiHidden="1" w:unhideWhenUsed="1"/>
+    <w:lsdException w:name="HTML Sample" w:semiHidden="1" w:unhideWhenUsed="1"/>
+    <w:lsdException w:name="HTML Typewriter" w:semiHidden="1" w:unhideWhenUsed="1"/>
+    <w:lsdException w:name="HTML Variable" w:semiHidden="1" w:unhideWhenUsed="1"/>
+    <w:lsdException w:name="Normal Table" w:semiHidden="1" w:unhideWhenUsed="1"/>
+    <w:lsdException w:name="annotation subject" w:semiHidden="1" w:unhideWhenUsed="1"/>
+    <w:lsdException w:name="No List" w:semiHidden="1" w:unhideWhenUsed="1"/>
+    <w:lsdException w:name="Outline List 1" w:semiHidden="1" w:unhideWhenUsed="1"/>
+    <w:lsdException w:name="Outline List 2" w:semiHidden="1" w:unhideWhenUsed="1"/>
+    <w:lsdException w:name="Outline List 3" w:semiHidden="1" w:unhideWhenUsed="1"/>
+    <w:lsdException w:name="Table Simple 1" w:semiHidden="1" w:unhideWhenUsed="1"/>
+    <w:lsdException w:name="Table Simple 2" w:semiHidden="1" w:unhideWhenUsed="1"/>
+    <w:lsdException w:name="Table Simple 3" w:semiHidden="1" w:unhideWhenUsed="1"/>
+    <w:lsdException w:name="Table Classic 1" w:semiHidden="1" w:unhideWhenUsed="1"/>
+    <w:lsdException w:name="Table Classic 2" w:semiHidden="1" w:unhideWhenUsed="1"/>
+    <w:lsdException w:name="Table Classic 3" w:semiHidden="1" w:unhideWhenUsed="1"/>
+    <w:lsdException w:name="Table Classic 4" w:semiHidden="1" w:unhideWhenUsed="1"/>
+    <w:lsdException w:name="Table Colorful 1" w:semiHidden="1" w:unhideWhenUsed="1"/>
+    <w:lsdException w:name="Table Colorful 2" w:semiHidden="1" w:unhideWhenUsed="1"/>
+    <w:lsdException w:name="Table Colorful 3" w:semiHidden="1" w:unhideWhenUsed="1"/>
+    <w:lsdException w:name="Table Columns 1" w:semiHidden="1" w:unhideWhenUsed="1"/>
+    <w:lsdException w:name="Table Columns 2" w:semiHidden="1" w:unhideWhenUsed="1"/>
+    <w:lsdException w:name="Table Columns 3" w:semiHidden="1" w:unhideWhenUsed="1"/>
+    <w:lsdException w:name="Table Columns 4" w:semiHidden="1" w:unhideWhenUsed="1"/>
+    <w:lsdException w:name="Table Columns 5" w:semiHidden="1" w:unhideWhenUsed="1"/>
+    <w:lsdException w:name="Table Grid 1" w:semiHidden="1" w:unhideWhenUsed="1"/>
+    <w:lsdException w:name="Table Grid 2" w:semiHidden="1" w:unhideWhenUsed="1"/>
+    <w:lsdException w:name="Table Grid 3" w:semiHidden="1" w:unhideWhenUsed="1"/>
+    <w:lsdException w:name="Table Grid 4" w:semiHidden="1" w:unhideWhenUsed="1"/>
+    <w:lsdException w:name="Table Grid 5" w:semiHidden="1" w:unhideWhenUsed="1"/>
+    <w:lsdException w:name="Table Grid 6" w:semiHidden="1" w:unhideWhenUsed="1"/>
+    <w:lsdException w:name="Table Grid 7" w:semiHidden="1" w:unhideWhenUsed="1"/>
+    <w:lsdException w:name="Table Grid 8" w:semiHidden="1" w:unhideWhenUsed="1"/>
+    <w:lsdException w:name="Table List 1" w:semiHidden="1" w:unhideWhenUsed="1"/>
+    <w:lsdException w:name="Table List 2" w:semiHidden="1" w:unhideWhenUsed="1"/>
+    <w:lsdException w:name="Table List 3" w:semiHidden="1" w:unhideWhenUsed="1"/>
+    <w:lsdException w:name="Table List 4" w:semiHidden="1" w:unhideWhenUsed="1"/>
+    <w:lsdException w:name="Table List 5" w:semiHidden="1" w:unhideWhenUsed="1"/>
+    <w:lsdException w:name="Table List 6" w:semiHidden="1" w:unhideWhenUsed="1"/>
+    <w:lsdException w:name="Table List 7" w:semiHidden="1" w:unhideWhenUsed="1"/>
+    <w:lsdException w:name="Table List 8" w:semiHidden="1" w:unhideWhenUsed="1"/>
+    <w:lsdException w:name="Table 3D effects 1" w:semiHidden="1" w:unhideWhenUsed="1"/>
+    <w:lsdException w:name="Table 3D effects 2" w:semiHidden="1" w:unhideWhenUsed="1"/>
+    <w:lsdException w:name="Table 3D effects 3" w:semiHidden="1" w:unhideWhenUsed="1"/>
+    <w:lsdException w:name="Table Contemporary" w:semiHidden="1" w:unhideWhenUsed="1"/>
+    <w:lsdException w:name="Table Elegant" w:semiHidden="1" w:unhideWhenUsed="1"/>
+    <w:lsdException w:name="Table Professional" w:semiHidden="1" w:unhideWhenUsed="1"/>
+    <w:lsdException w:name="Table Subtle 1" w:semiHidden="1" w:unhideWhenUsed="1"/>
+    <w:lsdException w:name="Table Subtle 2" w:semiHidden="1" w:unhideWhenUsed="1"/>
+    <w:lsdException w:name="Table Web 1" w:semiHidden="1" w:unhideWhenUsed="1"/>
+    <w:lsdException w:name="Table Web 2" w:semiHidden="1" w:unhideWhenUsed="1"/>
+    <w:lsdException w:name="Table Web 3" w:semiHidden="1" w:unhideWhenUsed="1"/>
+    <w:lsdException w:name="Balloon Text" w:semiHidden="1" w:unhideWhenUsed="1"/>
+    <w:lsdException w:name="Table Grid" w:semiHidden="1" w:uiPriority="59" w:unhideWhenUsed="1"/>
+    <w:lsdException w:name="Table Theme" w:semiHidden="1" w:unhideWhenUsed="1"/>
+    <w:lsdException w:name="Placeholder Text" w:semiHidden="1"/>
+    <w:lsdException w:name="No Spacing" w:uiPriority="1" w:qFormat="1"/>
+    <w:lsdException w:name="Light Shading" w:uiPriority="60"/>
+    <w:lsdException w:name="Light List" w:uiPriority="61"/>
+    <w:lsdException w:name="Light Grid" w:uiPriority="62"/>
+    <w:lsdException w:name="Medium Shading 1" w:uiPriority="63"/>
+    <w:lsdException w:name="Medium Shading 2" w:uiPriority="64"/>
+    <w:lsdException w:name="Medium List 1" w:uiPriority="65"/>
+    <w:lsdException w:name="Medium List 2" w:uiPriority="66"/>
+    <w:lsdException w:name="Medium Grid 1" w:uiPriority="67"/>
+    <w:lsdException w:name="Medium Grid 2" w:uiPriority="68"/>
+    <w:lsdException w:name="Medium Grid 3" w:uiPriority="69"/>
+    <w:lsdException w:name="Dark List" w:uiPriority="70"/>
+    <w:lsdException w:name="Colorful Shading" w:uiPriority="71"/>
+    <w:lsdException w:name="Colorful List" w:uiPriority="72"/>
+    <w:lsdException w:name="Colorful Grid" w:uiPriority="73"/>
+    <w:lsdException w:name="Light Shading Accent 1" w:uiPriority="60"/>
+    <w:lsdException w:name="Light List Accent 1" w:uiPriority="61"/>
+    <w:lsdException w:name="Light Grid Accent 1" w:uiPriority="62"/>
+    <w:lsdException w:name="Medium Shading 1 Accent 1" w:uiPriority="63"/>
+    <w:lsdException w:name="Medium Shading 2 Accent 1" w:uiPriority="64"/>
+    <w:lsdException w:name="Medium List 1 Accent 1" w:uiPriority="65"/>
+    <w:lsdException w:name="Revision" w:semiHidden="1"/>
+    <w:lsdException w:name="List Paragraph" w:uiPriority="34" w:qFormat="1"/>
+    <w:lsdException w:name="Quote" w:uiPriority="29" w:qFormat="1"/>
+    <w:lsdException w:name="Intense Quote" w:uiPriority="30" w:qFormat="1"/>
+    <w:lsdException w:name="Medium List 2 Accent 1" w:uiPriority="66"/>
+    <w:lsdException w:name="Medium Grid 1 Accent 1" w:uiPriority="67"/>
+    <w:lsdException w:name="Medium Grid 2 Accent 1" w:uiPriority="68"/>
+    <w:lsdException w:name="Medium Grid 3 Accent 1" w:uiPriority="69"/>
+    <w:lsdException w:name="Dark List Accent 1" w:uiPriority="70"/>
+    <w:lsdException w:name="Colorful Shading Accent 1" w:uiPriority="71"/>
+    <w:lsdException w:name="Colorful List Accent 1" w:uiPriority="72"/>
+    <w:lsdException w:name="Colorful Grid Accent 1" w:uiPriority="73"/>
+    <w:lsdException w:name="Light Shading Accent 2" w:uiPriority="60"/>
+    <w:lsdException w:name="Light List Accent 2" w:uiPriority="61"/>
+    <w:lsdException w:name="Light Grid Accent 2" w:uiPriority="62"/>
+    <w:lsdException w:name="Medium Shading 1 Accent 2" w:uiPriority="63"/>
+    <w:lsdException w:name="Medium Shading 2 Accent 2" w:uiPriority="64"/>
+    <w:lsdException w:name="Medium List 1 Accent 2" w:uiPriority="65"/>
+    <w:lsdException w:name="Medium List 2 Accent 2" w:uiPriority="66"/>
+    <w:lsdException w:name="Medium Grid 1 Accent 2" w:uiPriority="67"/>
+    <w:lsdException w:name="Medium Grid 2 Accent 2" w:uiPriority="68"/>
+    <w:lsdException w:name="Medium Grid 3 Accent 2" w:uiPriority="69"/>
+    <w:lsdException w:name="Dark List Accent 2" w:uiPriority="70"/>
+    <w:lsdException w:name="Colorful Shading Accent 2" w:uiPriority="71"/>
+    <w:lsdException w:name="Colorful List Accent 2" w:uiPriority="72"/>
+    <w:lsdException w:name="Colorful Grid Accent 2" w:uiPriority="73"/>
+    <w:lsdException w:name="Light Shading Accent 3" w:uiPriority="60"/>
+    <w:lsdException w:name="Light List Accent 3" w:uiPriority="61"/>
+    <w:lsdException w:name="Light Grid Accent 3" w:uiPriority="62"/>
+    <w:lsdException w:name="Medium Shading 1 Accent 3" w:uiPriority="63"/>
+    <w:lsdException w:name="Medium Shading 2 Accent 3" w:uiPriority="64"/>
+    <w:lsdException w:name="Medium List 1 Accent 3" w:uiPriority="65"/>
+    <w:lsdException w:name="Medium List 2 Accent 3" w:uiPriority="66"/>
+    <w:lsdException w:name="Medium Grid 1 Accent 3" w:uiPriority="67"/>
+    <w:lsdException w:name="Medium Grid 2 Accent 3" w:uiPriority="68"/>
+    <w:lsdException w:name="Medium Grid 3 Accent 3" w:uiPriority="69"/>
+    <w:lsdException w:name="Dark List Accent 3" w:uiPriority="70"/>
+    <w:lsdException w:name="Colorful Shading Accent 3" w:uiPriority="71"/>
+    <w:lsdException w:name="Colorful List Accent 3" w:uiPriority="72"/>
+    <w:lsdException w:name="Colorful Grid Accent 3" w:uiPriority="73"/>
+    <w:lsdException w:name="Light Shading Accent 4" w:uiPriority="60"/>
+    <w:lsdException w:name="Light List Accent 4" w:uiPriority="61"/>
+    <w:lsdException w:name="Light Grid Accent 4" w:uiPriority="62"/>
+    <w:lsdException w:name="Medium Shading 1 Accent 4" w:uiPriority="63"/>
+    <w:lsdException w:name="Medium Shading 2 Accent 4" w:uiPriority="64"/>
+    <w:lsdException w:name="Medium List 1 Accent 4" w:uiPriority="65"/>
+    <w:lsdException w:name="Medium List 2 Accent 4" w:uiPriority="66"/>
+    <w:lsdException w:name="Medium Grid 1 Accent 4" w:uiPriority="67"/>
+    <w:lsdException w:name="Medium Grid 2 Accent 4" w:uiPriority="68"/>
+    <w:lsdException w:name="Medium Grid 3 Accent 4" w:uiPriority="69"/>
+    <w:lsdException w:name="Dark List Accent 4" w:uiPriority="70"/>
+    <w:lsdException w:name="Colorful Shading Accent 4" w:uiPriority="71"/>
+    <w:lsdException w:name="Colorful List Accent 4" w:uiPriority="72"/>
+    <w:lsdException w:name="Colorful Grid Accent 4" w:uiPriority="73"/>
+    <w:lsdException w:name="Light Shading Accent 5" w:uiPriority="60"/>
+    <w:lsdException w:name="Light List Accent 5" w:uiPriority="61"/>
+    <w:lsdException w:name="Light Grid Accent 5" w:uiPriority="62"/>
+    <w:lsdException w:name="Medium Shading 1 Accent 5" w:uiPriority="63"/>
+    <w:lsdException w:name="Medium Shading 2 Accent 5" w:uiPriority="64"/>
+    <w:lsdException w:name="Medium List 1 Accent 5" w:uiPriority="65"/>
+    <w:lsdException w:name="Medium List 2 Accent 5" w:uiPriority="66"/>
+    <w:lsdException w:name="Medium Grid 1 Accent 5" w:uiPriority="67"/>
+    <w:lsdException w:name="Medium Grid 2 Accent 5" w:uiPriority="68"/>
+    <w:lsdException w:name="Medium Grid 3 Accent 5" w:uiPriority="69"/>
+    <w:lsdException w:name="Dark List Accent 5" w:uiPriority="70"/>
+    <w:lsdException w:name="Colorful Shading Accent 5" w:uiPriority="71"/>
+    <w:lsdException w:name="Colorful List Accent 5" w:uiPriority="72"/>
+    <w:lsdException w:name="Colorful Grid Accent 5" w:uiPriority="73"/>
+    <w:lsdException w:name="Light Shading Accent 6" w:uiPriority="60"/>
+    <w:lsdException w:name="Light List Accent 6" w:uiPriority="61"/>
+    <w:lsdException w:name="Light Grid Accent 6" w:uiPriority="62"/>
+    <w:lsdException w:name="Medium Shading 1 Accent 6" w:uiPriority="63"/>
+    <w:lsdException w:name="Medium Shading 2 Accent 6" w:uiPriority="64"/>
+    <w:lsdException w:name="Medium List 1 Accent 6" w:uiPriority="65"/>
+    <w:lsdException w:name="Medium List 2 Accent 6" w:uiPriority="66"/>
+    <w:lsdException w:name="Medium Grid 1 Accent 6" w:uiPriority="67"/>
+    <w:lsdException w:name="Medium Grid 2 Accent 6" w:uiPriority="68"/>
+    <w:lsdException w:name="Medium Grid 3 Accent 6" w:uiPriority="69"/>
+    <w:lsdException w:name="Dark List Accent 6" w:uiPriority="70"/>
+    <w:lsdException w:name="Colorful Shading Accent 6" w:uiPriority="71"/>
+    <w:lsdException w:name="Colorful List Accent 6" w:uiPriority="72"/>
+    <w:lsdException w:name="Colorful Grid Accent 6" w:uiPriority="73"/>
+    <w:lsdException w:name="Subtle Emphasis" w:uiPriority="19" w:qFormat="1"/>
+    <w:lsdException w:name="Intense Emphasis" w:uiPriority="21" w:qFormat="1"/>
+    <w:lsdException w:name="Subtle Reference" w:uiPriority="31" w:qFormat="1"/>
+    <w:lsdException w:name="Intense Reference" w:uiPriority="32" w:qFormat="1"/>
+    <w:lsdException w:name="Book Title" w:uiPriority="33" w:qFormat="1"/>
+    <w:lsdException w:name="Bibliography" w:semiHidden="1" w:uiPriority="37" w:unhideWhenUsed="1"/>
+    <w:lsdException w:name="TOC Heading" w:semiHidden="1" w:uiPriority="39" w:unhideWhenUsed="1" w:qFormat="1"/>
+    <w:lsdException w:name="Plain Table 1" w:uiPriority="41"/>
+    <w:lsdException w:name="Plain Table 2" w:uiPriority="42"/>
+    <w:lsdException w:name="Plain Table 3" w:uiPriority="43"/>
+    <w:lsdException w:name="Plain Table 4" w:uiPriority="44"/>
+    <w:lsdException w:name="Plain Table 5" w:uiPriority="45"/>
+    <w:lsdException w:name="Grid Table Light" w:uiPriority="40"/>
+    <w:lsdException w:name="Grid Table 1 Light" w:uiPriority="46"/>
+    <w:lsdException w:name="Grid Table 2" w:uiPriority="47"/>
+    <w:lsdException w:name="Grid Table 3" w:uiPriority="48"/>
+    <w:lsdException w:name="Grid Table 4" w:uiPriority="49"/>
+    <w:lsdException w:name="Grid Table 5 Dark" w:uiPriority="50"/>
+    <w:lsdException w:name="Grid Table 6 Colorful" w:uiPriority="51"/>
+    <w:lsdException w:name="Grid Table 7 Colorful" w:uiPriority="52"/>
+    <w:lsdException w:name="Grid Table 1 Light Accent 1" w:uiPriority="46"/>
+    <w:lsdException w:name="Grid Table 2 Accent 1" w:uiPriority="47"/>
+    <w:lsdException w:name="Grid Table 3 Accent 1" w:uiPriority="48"/>
+    <w:lsdException w:name="Grid Table 4 Accent 1" w:uiPriority="49"/>
+    <w:lsdException w:name="Grid Table 5 Dark Accent 1" w:uiPriority="50"/>
+    <w:lsdException w:name="Grid Table 6 Colorful Accent 1" w:uiPriority="51"/>
+    <w:lsdException w:name="Grid Table 7 Colorful Accent 1" w:uiPriority="52"/>
+    <w:lsdException w:name="Grid Table 1 Light Accent 2" w:uiPriority="46"/>
+    <w:lsdException w:name="Grid Table 2 Accent 2" w:uiPriority="47"/>
+    <w:lsdException w:name="Grid Table 3 Accent 2" w:uiPriority="48"/>
+    <w:lsdException w:name="Grid Table 4 Accent 2" w:uiPriority="49"/>
+    <w:lsdException w:name="Grid Table 5 Dark Accent 2" w:uiPriority="50"/>
+    <w:lsdException w:name="Grid Table 6 Colorful Accent 2" w:uiPriority="51"/>
+    <w:lsdException w:name="Grid Table 7 Colorful Accent 2" w:uiPriority="52"/>
+    <w:lsdException w:name="Grid Table 1 Light Accent 3" w:uiPriority="46"/>
+    <w:lsdException w:name="Grid Table 2 Accent 3" w:uiPriority="47"/>
+    <w:lsdException w:name="Grid Table 3 Accent 3" w:uiPriority="48"/>
+    <w:lsdException w:name="Grid Table 4 Accent 3" w:uiPriority="49"/>
+    <w:lsdException w:name="Grid Table 5 Dark Accent 3" w:uiPriority="50"/>
+    <w:lsdException w:name="Grid Table 6 Colorful Accent 3" w:uiPriority="51"/>
+    <w:lsdException w:name="Grid Table 7 Colorful Accent 3" w:uiPriority="52"/>
+    <w:lsdException w:name="Grid Table 1 Light Accent 4" w:uiPriority="46"/>
+    <w:lsdException w:name="Grid Table 2 Accent 4" w:uiPriority="47"/>
+    <w:lsdException w:name="Grid Table 3 Accent 4" w:uiPriority="48"/>
+    <w:lsdException w:name="Grid Table 4 Accent 4" w:uiPriority="49"/>
+    <w:lsdException w:name="Grid Table 5 Dark Accent 4" w:uiPriority="50"/>
+    <w:lsdException w:name="Grid Table 6 Colorful Accent 4" w:uiPriority="51"/>
+    <w:lsdException w:name="Grid Table 7 Colorful Accent 4" w:uiPriority="52"/>
+    <w:lsdException w:name="Grid Table 1 Light Accent 5" w:uiPriority="46"/>
+    <w:lsdException w:name="Grid Table 2 Accent 5" w:uiPriority="47"/>
+    <w:lsdException w:name="Grid Table 3 Accent 5" w:uiPriority="48"/>
+    <w:lsdException w:name="Grid Table 4 Accent 5" w:uiPriority="49"/>
+    <w:lsdException w:name="Grid Table 5 Dark Accent 5" w:uiPriority="50"/>
+    <w:lsdException w:name="Grid Table 6 Colorful Accent 5" w:uiPriority="51"/>
+    <w:lsdException w:name="Grid Table 7 Colorful Accent 5" w:uiPriority="52"/>
+    <w:lsdException w:name="Grid Table 1 Light Accent 6" w:uiPriority="46"/>
+    <w:lsdException w:name="Grid Table 2 Accent 6" w:uiPriority="47"/>
+    <w:lsdException w:name="Grid Table 3 Accent 6" w:uiPriority="48"/>
+    <w:lsdException w:name="Grid Table 4 Accent 6" w:uiPriority="49"/>
+    <w:lsdException w:name="Grid Table 5 Dark Accent 6" w:uiPriority="50"/>
+    <w:lsdException w:name="Grid Table 6 Colorful Accent 6" w:uiPriority="51"/>
+    <w:lsdException w:name="Grid Table 7 Colorful Accent 6" w:uiPriority="52"/>
+    <w:lsdException w:name="List Table 1 Light" w:uiPriority="46"/>
+    <w:lsdException w:name="List Table 2" w:uiPriority="47"/>
+    <w:lsdException w:name="List Table 3" w:uiPriority="48"/>
+    <w:lsdException w:name="List Table 4" w:uiPriority="49"/>
+    <w:lsdException w:name="List Table 5 Dark" w:uiPriority="50"/>
+    <w:lsdException w:name="List Table 6 Colorful" w:uiPriority="51"/>
+    <w:lsdException w:name="List Table 7 Colorful" w:uiPriority="52"/>
+    <w:lsdException w:name="List Table 1 Light Accent 1" w:uiPriority="46"/>
+    <w:lsdException w:name="List Table 2 Accent 1" w:uiPriority="47"/>
+    <w:lsdException w:name="List Table 3 Accent 1" w:uiPriority="48"/>
+    <w:lsdException w:name="List Table 4 Accent 1" w:uiPriority="49"/>
+    <w:lsdException w:name="List Table 5 Dark Accent 1" w:uiPriority="50"/>
+    <w:lsdException w:name="List Table 6 Colorful Accent 1" w:uiPriority="51"/>
+    <w:lsdException w:name="List Table 7 Colorful Accent 1" w:uiPriority="52"/>
+    <w:lsdException w:name="List Table 1 Light Accent 2" w:uiPriority="46"/>
+    <w:lsdException w:name="List Table 2 Accent 2" w:uiPriority="47"/>
+    <w:lsdException w:name="List Table 3 Accent 2" w:uiPriority="48"/>
+    <w:lsdException w:name="List Table 4 Accent 2" w:uiPriority="49"/>
+    <w:lsdException w:name="List Table 5 Dark Accent 2" w:uiPriority="50"/>
+    <w:lsdException w:name="List Table 6 Colorful Accent 2" w:uiPriority="51"/>
+    <w:lsdException w:name="List Table 7 Colorful Accent 2" w:uiPriority="52"/>
+    <w:lsdException w:name="List Table 1 Light Accent 3" w:uiPriority="46"/>
+    <w:lsdException w:name="List Table 2 Accent 3" w:uiPriority="47"/>
+    <w:lsdException w:name="List Table 3 Accent 3" w:uiPriority="48"/>
+    <w:lsdException w:name="List Table 4 Accent 3" w:uiPriority="49"/>
+    <w:lsdException w:name="List Table 5 Dark Accent 3" w:uiPriority="50"/>
+    <w:lsdException w:name="List Table 6 Colorful Accent 3" w:uiPriority="51"/>
+    <w:lsdException w:name="List Table 7 Colorful Accent 3" w:uiPriority="52"/>
+    <w:lsdException w:name="List Table 1 Light Accent 4" w:uiPriority="46"/>
+    <w:lsdException w:name="List Table 2 Accent 4" w:uiPriority="47"/>
+    <w:lsdException w:name="List Table 3 Accent 4" w:uiPriority="48"/>
+    <w:lsdException w:name="List Table 4 Accent 4" w:uiPriority="49"/>
+    <w:lsdException w:name="List Table 5 Dark Accent 4" w:uiPriority="50"/>
+    <w:lsdException w:name="List Table 6 Colorful Accent 4" w:uiPriority="51"/>
+    <w:lsdException w:name="List Table 7 Colorful Accent 4" w:uiPriority="52"/>
+    <w:lsdException w:name="List Table 1 Light Accent 5" w:uiPriority="46"/>
+    <w:lsdException w:name="List Table 2 Accent 5" w:uiPriority="47"/>
+    <w:lsdException w:name="List Table 3 Accent 5" w:uiPriority="48"/>
+    <w:lsdException w:name="List Table 4 Accent 5" w:uiPriority="49"/>
+    <w:lsdException w:name="List Table 5 Dark Accent 5" w:uiPriority="50"/>
+    <w:lsdException w:name="List Table 6 Colorful Accent 5" w:uiPriority="51"/>
+    <w:lsdException w:name="List Table 7 Colorful Accent 5" w:uiPriority="52"/>
+    <w:lsdException w:name="List Table 1 Light Accent 6" w:uiPriority="46"/>
+    <w:lsdException w:name="List Table 2 Accent 6" w:uiPriority="47"/>
+    <w:lsdException w:name="List Table 3 Accent 6" w:uiPriority="48"/>
+    <w:lsdException w:name="List Table 4 Accent 6" w:uiPriority="49"/>
+    <w:lsdException w:name="List Table 5 Dark Accent 6" w:uiPriority="50"/>
+    <w:lsdException w:name="List Table 6 Colorful Accent 6" w:uiPriority="51"/>
+    <w:lsdException w:name="List Table 7 Colorful Accent 6" w:uiPriority="52"/>
+    <w:lsdException w:name="Mention" w:semiHidden="1" w:unhideWhenUsed="1"/>
+    <w:lsdException w:name="Smart Hyperlink" w:semiHidden="1" w:unhideWhenUsed="1"/>
+    <w:lsdException w:name="Hashtag" w:semiHidden="1" w:unhideWhenUsed="1"/>
+    <w:lsdException w:name="Unresolved Mention" w:semiHidden="1" w:unhideWhenUsed="1"/>
   </w:latentStyles>
   <w:style w:type="paragraph" w:default="1" w:styleId="Normal">
     <w:name w:val="Normal"/>

</xml_diff>